<commit_message>
feat: Added preferences for allergies and favorite foods
</commit_message>
<xml_diff>
--- a/Historias de Usuario.docx
+++ b/Historias de Usuario.docx
@@ -289,17 +289,8 @@
                 <w:b/>
                 <w:bCs/>
               </w:rPr>
-              <w:t xml:space="preserve">Scrum </w:t>
-            </w:r>
-            <w:proofErr w:type="gramStart"/>
-            <w:r>
-              <w:rPr>
-                <w:b/>
-                <w:bCs/>
-              </w:rPr>
-              <w:t>Master</w:t>
-            </w:r>
-            <w:proofErr w:type="gramEnd"/>
+              <w:t>Scrum Master</w:t>
+            </w:r>
           </w:p>
         </w:tc>
         <w:tc>
@@ -313,13 +304,8 @@
               <w:jc w:val="left"/>
             </w:pPr>
             <w:r>
-              <w:t xml:space="preserve">Lourdes Eda </w:t>
-            </w:r>
-            <w:proofErr w:type="spellStart"/>
-            <w:r>
-              <w:t>Pairazaman</w:t>
-            </w:r>
-            <w:proofErr w:type="spellEnd"/>
+              <w:t>Lourdes Eda Pairazaman</w:t>
+            </w:r>
           </w:p>
         </w:tc>
       </w:tr>
@@ -699,15 +685,7 @@
               <w:jc w:val="left"/>
             </w:pPr>
             <w:r>
-              <w:t xml:space="preserve">Lourdes Eda </w:t>
-            </w:r>
-            <w:proofErr w:type="spellStart"/>
-            <w:r>
-              <w:t>Pairazaman</w:t>
-            </w:r>
-            <w:proofErr w:type="spellEnd"/>
-            <w:r>
-              <w:t xml:space="preserve"> Arias </w:t>
+              <w:t xml:space="preserve">Lourdes Eda Pairazaman Arias </w:t>
             </w:r>
           </w:p>
         </w:tc>
@@ -1223,8 +1201,9 @@
         <w:tblLook w:val="06A0" w:firstRow="1" w:lastRow="0" w:firstColumn="1" w:lastColumn="0" w:noHBand="1" w:noVBand="1"/>
       </w:tblPr>
       <w:tblGrid>
-        <w:gridCol w:w="1271"/>
-        <w:gridCol w:w="7224"/>
+        <w:gridCol w:w="1092"/>
+        <w:gridCol w:w="6983"/>
+        <w:gridCol w:w="1270"/>
       </w:tblGrid>
       <w:tr>
         <w:trPr>
@@ -1235,7 +1214,7 @@
         <w:tc>
           <w:tcPr>
             <w:cnfStyle w:val="001000000000" w:firstRow="0" w:lastRow="0" w:firstColumn="1" w:lastColumn="0" w:oddVBand="0" w:evenVBand="0" w:oddHBand="0" w:evenHBand="0" w:firstRowFirstColumn="0" w:firstRowLastColumn="0" w:lastRowFirstColumn="0" w:lastRowLastColumn="0"/>
-            <w:tcW w:w="1271" w:type="dxa"/>
+            <w:tcW w:w="1092" w:type="dxa"/>
             <w:vAlign w:val="center"/>
           </w:tcPr>
           <w:p>
@@ -1252,7 +1231,7 @@
         </w:tc>
         <w:tc>
           <w:tcPr>
-            <w:tcW w:w="7224" w:type="dxa"/>
+            <w:tcW w:w="6983" w:type="dxa"/>
             <w:vAlign w:val="center"/>
           </w:tcPr>
           <w:p>
@@ -1265,6 +1244,23 @@
             </w:pPr>
             <w:r>
               <w:t>Descripción</w:t>
+            </w:r>
+          </w:p>
+        </w:tc>
+        <w:tc>
+          <w:tcPr>
+            <w:tcW w:w="1270" w:type="dxa"/>
+          </w:tcPr>
+          <w:p>
+            <w:pPr>
+              <w:pStyle w:val="TableParagraph"/>
+              <w:spacing w:before="69"/>
+              <w:ind w:left="0" w:right="-27"/>
+              <w:jc w:val="center"/>
+              <w:cnfStyle w:val="100000000000" w:firstRow="1" w:lastRow="0" w:firstColumn="0" w:lastColumn="0" w:oddVBand="0" w:evenVBand="0" w:oddHBand="0" w:evenHBand="0" w:firstRowFirstColumn="0" w:firstRowLastColumn="0" w:lastRowFirstColumn="0" w:lastRowLastColumn="0"/>
+            </w:pPr>
+            <w:r>
+              <w:t>Estado</w:t>
             </w:r>
           </w:p>
         </w:tc>
@@ -1277,7 +1273,7 @@
         <w:tc>
           <w:tcPr>
             <w:cnfStyle w:val="001000000000" w:firstRow="0" w:lastRow="0" w:firstColumn="1" w:lastColumn="0" w:oddVBand="0" w:evenVBand="0" w:oddHBand="0" w:evenHBand="0" w:firstRowFirstColumn="0" w:firstRowLastColumn="0" w:lastRowFirstColumn="0" w:lastRowLastColumn="0"/>
-            <w:tcW w:w="1271" w:type="dxa"/>
+            <w:tcW w:w="1092" w:type="dxa"/>
             <w:vAlign w:val="center"/>
           </w:tcPr>
           <w:p>
@@ -1294,7 +1290,7 @@
         </w:tc>
         <w:tc>
           <w:tcPr>
-            <w:tcW w:w="7224" w:type="dxa"/>
+            <w:tcW w:w="6983" w:type="dxa"/>
             <w:vAlign w:val="center"/>
           </w:tcPr>
           <w:p>
@@ -1311,6 +1307,28 @@
                 <w:color w:val="000000" w:themeColor="text1"/>
               </w:rPr>
               <w:t>Como usuario paciente, quiero registrar mis credenciales en la aplicación, para ingresar al sistema con un perfil personalizado ajustados a mis preferencias y necesidades.</w:t>
+            </w:r>
+          </w:p>
+        </w:tc>
+        <w:tc>
+          <w:tcPr>
+            <w:tcW w:w="1270" w:type="dxa"/>
+          </w:tcPr>
+          <w:p>
+            <w:pPr>
+              <w:pStyle w:val="TableParagraph"/>
+              <w:ind w:left="0"/>
+              <w:jc w:val="center"/>
+              <w:cnfStyle w:val="000000000000" w:firstRow="0" w:lastRow="0" w:firstColumn="0" w:lastColumn="0" w:oddVBand="0" w:evenVBand="0" w:oddHBand="0" w:evenHBand="0" w:firstRowFirstColumn="0" w:firstRowLastColumn="0" w:lastRowFirstColumn="0" w:lastRowLastColumn="0"/>
+              <w:rPr>
+                <w:color w:val="000000" w:themeColor="text1"/>
+              </w:rPr>
+            </w:pPr>
+            <w:r>
+              <w:rPr>
+                <w:color w:val="000000" w:themeColor="text1"/>
+              </w:rPr>
+              <w:t>Listo</w:t>
             </w:r>
           </w:p>
         </w:tc>
@@ -1323,7 +1341,7 @@
         <w:tc>
           <w:tcPr>
             <w:cnfStyle w:val="001000000000" w:firstRow="0" w:lastRow="0" w:firstColumn="1" w:lastColumn="0" w:oddVBand="0" w:evenVBand="0" w:oddHBand="0" w:evenHBand="0" w:firstRowFirstColumn="0" w:firstRowLastColumn="0" w:lastRowFirstColumn="0" w:lastRowLastColumn="0"/>
-            <w:tcW w:w="1271" w:type="dxa"/>
+            <w:tcW w:w="1092" w:type="dxa"/>
             <w:vAlign w:val="center"/>
           </w:tcPr>
           <w:p>
@@ -1339,7 +1357,7 @@
         </w:tc>
         <w:tc>
           <w:tcPr>
-            <w:tcW w:w="7224" w:type="dxa"/>
+            <w:tcW w:w="6983" w:type="dxa"/>
             <w:vAlign w:val="center"/>
           </w:tcPr>
           <w:p>
@@ -1356,6 +1374,28 @@
                 <w:color w:val="000000" w:themeColor="text1"/>
               </w:rPr>
               <w:t>Como usuario nutricionista, quiero registrar mis credenciales en la aplicación para ingresar al sistema con un perfil personalizado.</w:t>
+            </w:r>
+          </w:p>
+        </w:tc>
+        <w:tc>
+          <w:tcPr>
+            <w:tcW w:w="1270" w:type="dxa"/>
+          </w:tcPr>
+          <w:p>
+            <w:pPr>
+              <w:pStyle w:val="TableParagraph"/>
+              <w:ind w:left="0"/>
+              <w:jc w:val="center"/>
+              <w:cnfStyle w:val="000000000000" w:firstRow="0" w:lastRow="0" w:firstColumn="0" w:lastColumn="0" w:oddVBand="0" w:evenVBand="0" w:oddHBand="0" w:evenHBand="0" w:firstRowFirstColumn="0" w:firstRowLastColumn="0" w:lastRowFirstColumn="0" w:lastRowLastColumn="0"/>
+              <w:rPr>
+                <w:color w:val="000000" w:themeColor="text1"/>
+              </w:rPr>
+            </w:pPr>
+            <w:r>
+              <w:rPr>
+                <w:color w:val="000000" w:themeColor="text1"/>
+              </w:rPr>
+              <w:t>Listo</w:t>
             </w:r>
           </w:p>
         </w:tc>
@@ -1368,7 +1408,7 @@
         <w:tc>
           <w:tcPr>
             <w:cnfStyle w:val="001000000000" w:firstRow="0" w:lastRow="0" w:firstColumn="1" w:lastColumn="0" w:oddVBand="0" w:evenVBand="0" w:oddHBand="0" w:evenHBand="0" w:firstRowFirstColumn="0" w:firstRowLastColumn="0" w:lastRowFirstColumn="0" w:lastRowLastColumn="0"/>
-            <w:tcW w:w="1271" w:type="dxa"/>
+            <w:tcW w:w="1092" w:type="dxa"/>
             <w:vAlign w:val="center"/>
           </w:tcPr>
           <w:p>
@@ -1379,16 +1419,13 @@
               <w:jc w:val="center"/>
             </w:pPr>
             <w:r>
-              <w:t>HU-0</w:t>
-            </w:r>
-            <w:r>
-              <w:t>3</w:t>
-            </w:r>
-          </w:p>
-        </w:tc>
-        <w:tc>
-          <w:tcPr>
-            <w:tcW w:w="7224" w:type="dxa"/>
+              <w:t>HU-03</w:t>
+            </w:r>
+          </w:p>
+        </w:tc>
+        <w:tc>
+          <w:tcPr>
+            <w:tcW w:w="6983" w:type="dxa"/>
             <w:vAlign w:val="center"/>
           </w:tcPr>
           <w:p>
@@ -1404,13 +1441,29 @@
               <w:rPr>
                 <w:color w:val="000000" w:themeColor="text1"/>
               </w:rPr>
-              <w:t>Como usuario, quiero iniciar sesión en el sistema para utilizar los servicios del aplicativo.</w:t>
-            </w:r>
-            <w:r>
-              <w:rPr>
-                <w:color w:val="000000" w:themeColor="text1"/>
-              </w:rPr>
-              <w:t xml:space="preserve">  </w:t>
+              <w:t xml:space="preserve">Como usuario, quiero iniciar sesión en el sistema para utilizar los servicios del aplicativo.  </w:t>
+            </w:r>
+          </w:p>
+        </w:tc>
+        <w:tc>
+          <w:tcPr>
+            <w:tcW w:w="1270" w:type="dxa"/>
+          </w:tcPr>
+          <w:p>
+            <w:pPr>
+              <w:pStyle w:val="TableParagraph"/>
+              <w:ind w:left="0"/>
+              <w:jc w:val="center"/>
+              <w:cnfStyle w:val="000000000000" w:firstRow="0" w:lastRow="0" w:firstColumn="0" w:lastColumn="0" w:oddVBand="0" w:evenVBand="0" w:oddHBand="0" w:evenHBand="0" w:firstRowFirstColumn="0" w:firstRowLastColumn="0" w:lastRowFirstColumn="0" w:lastRowLastColumn="0"/>
+              <w:rPr>
+                <w:color w:val="000000" w:themeColor="text1"/>
+              </w:rPr>
+            </w:pPr>
+            <w:r>
+              <w:rPr>
+                <w:color w:val="000000" w:themeColor="text1"/>
+              </w:rPr>
+              <w:t>Listo</w:t>
             </w:r>
           </w:p>
         </w:tc>
@@ -1423,7 +1476,7 @@
         <w:tc>
           <w:tcPr>
             <w:cnfStyle w:val="001000000000" w:firstRow="0" w:lastRow="0" w:firstColumn="1" w:lastColumn="0" w:oddVBand="0" w:evenVBand="0" w:oddHBand="0" w:evenHBand="0" w:firstRowFirstColumn="0" w:firstRowLastColumn="0" w:lastRowFirstColumn="0" w:lastRowLastColumn="0"/>
-            <w:tcW w:w="1271" w:type="dxa"/>
+            <w:tcW w:w="1092" w:type="dxa"/>
             <w:vAlign w:val="center"/>
           </w:tcPr>
           <w:p>
@@ -1434,16 +1487,13 @@
               <w:jc w:val="center"/>
             </w:pPr>
             <w:r>
-              <w:t>HU-0</w:t>
-            </w:r>
-            <w:r>
-              <w:t>4</w:t>
-            </w:r>
-          </w:p>
-        </w:tc>
-        <w:tc>
-          <w:tcPr>
-            <w:tcW w:w="7224" w:type="dxa"/>
+              <w:t>HU-04</w:t>
+            </w:r>
+          </w:p>
+        </w:tc>
+        <w:tc>
+          <w:tcPr>
+            <w:tcW w:w="6983" w:type="dxa"/>
             <w:vAlign w:val="center"/>
           </w:tcPr>
           <w:p>
@@ -1459,21 +1509,29 @@
               <w:rPr>
                 <w:color w:val="000000" w:themeColor="text1"/>
               </w:rPr>
-              <w:t xml:space="preserve">Como usuario paciente, quiero realizar </w:t>
-            </w:r>
-            <w:proofErr w:type="gramStart"/>
-            <w:r>
-              <w:rPr>
-                <w:color w:val="000000" w:themeColor="text1"/>
-              </w:rPr>
-              <w:t>un test</w:t>
-            </w:r>
-            <w:proofErr w:type="gramEnd"/>
-            <w:r>
-              <w:rPr>
-                <w:color w:val="000000" w:themeColor="text1"/>
-              </w:rPr>
-              <w:t xml:space="preserve"> de evaluación del nivel de obesidad para verificar mi estado de salud.</w:t>
+              <w:t>Como usuario paciente, quiero realizar un test de evaluación del nivel de obesidad para verificar mi estado de salud.</w:t>
+            </w:r>
+          </w:p>
+        </w:tc>
+        <w:tc>
+          <w:tcPr>
+            <w:tcW w:w="1270" w:type="dxa"/>
+          </w:tcPr>
+          <w:p>
+            <w:pPr>
+              <w:pStyle w:val="TableParagraph"/>
+              <w:ind w:left="0"/>
+              <w:jc w:val="center"/>
+              <w:cnfStyle w:val="000000000000" w:firstRow="0" w:lastRow="0" w:firstColumn="0" w:lastColumn="0" w:oddVBand="0" w:evenVBand="0" w:oddHBand="0" w:evenHBand="0" w:firstRowFirstColumn="0" w:firstRowLastColumn="0" w:lastRowFirstColumn="0" w:lastRowLastColumn="0"/>
+              <w:rPr>
+                <w:color w:val="000000" w:themeColor="text1"/>
+              </w:rPr>
+            </w:pPr>
+            <w:r>
+              <w:rPr>
+                <w:color w:val="000000" w:themeColor="text1"/>
+              </w:rPr>
+              <w:t>Listo(F)</w:t>
             </w:r>
           </w:p>
         </w:tc>
@@ -1486,7 +1544,7 @@
         <w:tc>
           <w:tcPr>
             <w:cnfStyle w:val="001000000000" w:firstRow="0" w:lastRow="0" w:firstColumn="1" w:lastColumn="0" w:oddVBand="0" w:evenVBand="0" w:oddHBand="0" w:evenHBand="0" w:firstRowFirstColumn="0" w:firstRowLastColumn="0" w:lastRowFirstColumn="0" w:lastRowLastColumn="0"/>
-            <w:tcW w:w="1271" w:type="dxa"/>
+            <w:tcW w:w="1092" w:type="dxa"/>
             <w:vAlign w:val="center"/>
           </w:tcPr>
           <w:p>
@@ -1497,16 +1555,13 @@
               <w:jc w:val="center"/>
             </w:pPr>
             <w:r>
-              <w:t>HU-0</w:t>
-            </w:r>
-            <w:r>
-              <w:t>5</w:t>
-            </w:r>
-          </w:p>
-        </w:tc>
-        <w:tc>
-          <w:tcPr>
-            <w:tcW w:w="7224" w:type="dxa"/>
+              <w:t>HU-05</w:t>
+            </w:r>
+          </w:p>
+        </w:tc>
+        <w:tc>
+          <w:tcPr>
+            <w:tcW w:w="6983" w:type="dxa"/>
             <w:vAlign w:val="center"/>
           </w:tcPr>
           <w:p>
@@ -1522,31 +1577,29 @@
               <w:rPr>
                 <w:color w:val="000000" w:themeColor="text1"/>
               </w:rPr>
-              <w:t xml:space="preserve">Como </w:t>
-            </w:r>
-            <w:r>
-              <w:rPr>
-                <w:color w:val="000000" w:themeColor="text1"/>
-              </w:rPr>
-              <w:t xml:space="preserve">usuario </w:t>
-            </w:r>
-            <w:r>
-              <w:rPr>
-                <w:color w:val="000000" w:themeColor="text1"/>
-              </w:rPr>
-              <w:t>paciente</w:t>
-            </w:r>
-            <w:r>
-              <w:rPr>
-                <w:color w:val="000000" w:themeColor="text1"/>
-              </w:rPr>
-              <w:t xml:space="preserve">, </w:t>
-            </w:r>
-            <w:r>
-              <w:rPr>
-                <w:color w:val="000000" w:themeColor="text1"/>
-              </w:rPr>
-              <w:t>quiero visualizar los resultados de la evaluación que he realizado para saber cuál es el nivel de obesidad que obtuve.</w:t>
+              <w:t>Como usuario paciente, quiero visualizar los resultados de la evaluación que he realizado para saber cuál es el nivel de obesidad que obtuve.</w:t>
+            </w:r>
+          </w:p>
+        </w:tc>
+        <w:tc>
+          <w:tcPr>
+            <w:tcW w:w="1270" w:type="dxa"/>
+          </w:tcPr>
+          <w:p>
+            <w:pPr>
+              <w:pStyle w:val="TableParagraph"/>
+              <w:ind w:left="0"/>
+              <w:jc w:val="center"/>
+              <w:cnfStyle w:val="000000000000" w:firstRow="0" w:lastRow="0" w:firstColumn="0" w:lastColumn="0" w:oddVBand="0" w:evenVBand="0" w:oddHBand="0" w:evenHBand="0" w:firstRowFirstColumn="0" w:firstRowLastColumn="0" w:lastRowFirstColumn="0" w:lastRowLastColumn="0"/>
+              <w:rPr>
+                <w:color w:val="000000" w:themeColor="text1"/>
+              </w:rPr>
+            </w:pPr>
+            <w:r>
+              <w:rPr>
+                <w:color w:val="000000" w:themeColor="text1"/>
+              </w:rPr>
+              <w:t>Listo(F)</w:t>
             </w:r>
           </w:p>
         </w:tc>
@@ -1559,7 +1612,7 @@
         <w:tc>
           <w:tcPr>
             <w:cnfStyle w:val="001000000000" w:firstRow="0" w:lastRow="0" w:firstColumn="1" w:lastColumn="0" w:oddVBand="0" w:evenVBand="0" w:oddHBand="0" w:evenHBand="0" w:firstRowFirstColumn="0" w:firstRowLastColumn="0" w:lastRowFirstColumn="0" w:lastRowLastColumn="0"/>
-            <w:tcW w:w="1271" w:type="dxa"/>
+            <w:tcW w:w="1092" w:type="dxa"/>
             <w:vAlign w:val="center"/>
           </w:tcPr>
           <w:p>
@@ -1570,16 +1623,13 @@
               <w:jc w:val="center"/>
             </w:pPr>
             <w:r>
-              <w:t>HU-0</w:t>
-            </w:r>
-            <w:r>
-              <w:t>6</w:t>
-            </w:r>
-          </w:p>
-        </w:tc>
-        <w:tc>
-          <w:tcPr>
-            <w:tcW w:w="7224" w:type="dxa"/>
+              <w:t>HU-06</w:t>
+            </w:r>
+          </w:p>
+        </w:tc>
+        <w:tc>
+          <w:tcPr>
+            <w:tcW w:w="6983" w:type="dxa"/>
             <w:vAlign w:val="center"/>
           </w:tcPr>
           <w:p>
@@ -1595,13 +1645,29 @@
               <w:rPr>
                 <w:color w:val="000000" w:themeColor="text1"/>
               </w:rPr>
-              <w:t>Como usuario paciente, quiero generar un plan dietético dependiendo de los alimentos de la región para un mayor alcance de mis necesidades.</w:t>
-            </w:r>
-            <w:r>
-              <w:rPr>
-                <w:color w:val="000000" w:themeColor="text1"/>
-              </w:rPr>
-              <w:t xml:space="preserve"> </w:t>
+              <w:t xml:space="preserve">Como usuario paciente, quiero generar un plan dietético dependiendo de los alimentos de la región para un mayor alcance de mis necesidades. </w:t>
+            </w:r>
+          </w:p>
+        </w:tc>
+        <w:tc>
+          <w:tcPr>
+            <w:tcW w:w="1270" w:type="dxa"/>
+          </w:tcPr>
+          <w:p>
+            <w:pPr>
+              <w:pStyle w:val="TableParagraph"/>
+              <w:ind w:left="0"/>
+              <w:jc w:val="center"/>
+              <w:cnfStyle w:val="000000000000" w:firstRow="0" w:lastRow="0" w:firstColumn="0" w:lastColumn="0" w:oddVBand="0" w:evenVBand="0" w:oddHBand="0" w:evenHBand="0" w:firstRowFirstColumn="0" w:firstRowLastColumn="0" w:lastRowFirstColumn="0" w:lastRowLastColumn="0"/>
+              <w:rPr>
+                <w:color w:val="000000" w:themeColor="text1"/>
+              </w:rPr>
+            </w:pPr>
+            <w:r>
+              <w:rPr>
+                <w:color w:val="000000" w:themeColor="text1"/>
+              </w:rPr>
+              <w:t>Pendiente</w:t>
             </w:r>
           </w:p>
         </w:tc>
@@ -1614,7 +1680,7 @@
         <w:tc>
           <w:tcPr>
             <w:cnfStyle w:val="001000000000" w:firstRow="0" w:lastRow="0" w:firstColumn="1" w:lastColumn="0" w:oddVBand="0" w:evenVBand="0" w:oddHBand="0" w:evenHBand="0" w:firstRowFirstColumn="0" w:firstRowLastColumn="0" w:lastRowFirstColumn="0" w:lastRowLastColumn="0"/>
-            <w:tcW w:w="1271" w:type="dxa"/>
+            <w:tcW w:w="1092" w:type="dxa"/>
             <w:vAlign w:val="center"/>
           </w:tcPr>
           <w:p>
@@ -1630,7 +1696,7 @@
         </w:tc>
         <w:tc>
           <w:tcPr>
-            <w:tcW w:w="7224" w:type="dxa"/>
+            <w:tcW w:w="6983" w:type="dxa"/>
             <w:vAlign w:val="center"/>
           </w:tcPr>
           <w:p>
@@ -1647,6 +1713,28 @@
                 <w:color w:val="000000" w:themeColor="text1"/>
               </w:rPr>
               <w:t>Como usuario paciente, quiero personalizar el plan dietético generado para que esté de acorde a mis preferencias.</w:t>
+            </w:r>
+          </w:p>
+        </w:tc>
+        <w:tc>
+          <w:tcPr>
+            <w:tcW w:w="1270" w:type="dxa"/>
+          </w:tcPr>
+          <w:p>
+            <w:pPr>
+              <w:pStyle w:val="TableParagraph"/>
+              <w:ind w:left="0"/>
+              <w:jc w:val="center"/>
+              <w:cnfStyle w:val="000000000000" w:firstRow="0" w:lastRow="0" w:firstColumn="0" w:lastColumn="0" w:oddVBand="0" w:evenVBand="0" w:oddHBand="0" w:evenHBand="0" w:firstRowFirstColumn="0" w:firstRowLastColumn="0" w:lastRowFirstColumn="0" w:lastRowLastColumn="0"/>
+              <w:rPr>
+                <w:color w:val="000000" w:themeColor="text1"/>
+              </w:rPr>
+            </w:pPr>
+            <w:r>
+              <w:rPr>
+                <w:color w:val="000000" w:themeColor="text1"/>
+              </w:rPr>
+              <w:t>Pendiente</w:t>
             </w:r>
           </w:p>
         </w:tc>
@@ -1659,7 +1747,7 @@
         <w:tc>
           <w:tcPr>
             <w:cnfStyle w:val="001000000000" w:firstRow="0" w:lastRow="0" w:firstColumn="1" w:lastColumn="0" w:oddVBand="0" w:evenVBand="0" w:oddHBand="0" w:evenHBand="0" w:firstRowFirstColumn="0" w:firstRowLastColumn="0" w:lastRowFirstColumn="0" w:lastRowLastColumn="0"/>
-            <w:tcW w:w="1271" w:type="dxa"/>
+            <w:tcW w:w="1092" w:type="dxa"/>
             <w:vAlign w:val="center"/>
           </w:tcPr>
           <w:p>
@@ -1669,16 +1757,13 @@
               <w:jc w:val="center"/>
             </w:pPr>
             <w:r>
-              <w:t>HU-0</w:t>
-            </w:r>
-            <w:r>
-              <w:t>8</w:t>
-            </w:r>
-          </w:p>
-        </w:tc>
-        <w:tc>
-          <w:tcPr>
-            <w:tcW w:w="7224" w:type="dxa"/>
+              <w:t>HU-08</w:t>
+            </w:r>
+          </w:p>
+        </w:tc>
+        <w:tc>
+          <w:tcPr>
+            <w:tcW w:w="6983" w:type="dxa"/>
             <w:vAlign w:val="center"/>
           </w:tcPr>
           <w:p>
@@ -1695,6 +1780,28 @@
                 <w:color w:val="000000" w:themeColor="text1"/>
               </w:rPr>
               <w:t>Como usuario paciente, quiero seleccionar un nutricionista para todo el tratamiento dietético.</w:t>
+            </w:r>
+          </w:p>
+        </w:tc>
+        <w:tc>
+          <w:tcPr>
+            <w:tcW w:w="1270" w:type="dxa"/>
+          </w:tcPr>
+          <w:p>
+            <w:pPr>
+              <w:pStyle w:val="TableParagraph"/>
+              <w:ind w:left="0"/>
+              <w:jc w:val="center"/>
+              <w:cnfStyle w:val="000000000000" w:firstRow="0" w:lastRow="0" w:firstColumn="0" w:lastColumn="0" w:oddVBand="0" w:evenVBand="0" w:oddHBand="0" w:evenHBand="0" w:firstRowFirstColumn="0" w:firstRowLastColumn="0" w:lastRowFirstColumn="0" w:lastRowLastColumn="0"/>
+              <w:rPr>
+                <w:color w:val="000000" w:themeColor="text1"/>
+              </w:rPr>
+            </w:pPr>
+            <w:r>
+              <w:rPr>
+                <w:color w:val="000000" w:themeColor="text1"/>
+              </w:rPr>
+              <w:t>Pendiente</w:t>
             </w:r>
           </w:p>
         </w:tc>
@@ -1707,7 +1814,7 @@
         <w:tc>
           <w:tcPr>
             <w:cnfStyle w:val="001000000000" w:firstRow="0" w:lastRow="0" w:firstColumn="1" w:lastColumn="0" w:oddVBand="0" w:evenVBand="0" w:oddHBand="0" w:evenHBand="0" w:firstRowFirstColumn="0" w:firstRowLastColumn="0" w:lastRowFirstColumn="0" w:lastRowLastColumn="0"/>
-            <w:tcW w:w="1271" w:type="dxa"/>
+            <w:tcW w:w="1092" w:type="dxa"/>
             <w:vAlign w:val="center"/>
           </w:tcPr>
           <w:p>
@@ -1718,16 +1825,13 @@
               <w:jc w:val="center"/>
             </w:pPr>
             <w:r>
-              <w:t>HU-0</w:t>
-            </w:r>
-            <w:r>
-              <w:t>9</w:t>
-            </w:r>
-          </w:p>
-        </w:tc>
-        <w:tc>
-          <w:tcPr>
-            <w:tcW w:w="7224" w:type="dxa"/>
+              <w:t>HU-09</w:t>
+            </w:r>
+          </w:p>
+        </w:tc>
+        <w:tc>
+          <w:tcPr>
+            <w:tcW w:w="6983" w:type="dxa"/>
             <w:vAlign w:val="center"/>
           </w:tcPr>
           <w:p>
@@ -1744,6 +1848,28 @@
                 <w:color w:val="000000" w:themeColor="text1"/>
               </w:rPr>
               <w:t xml:space="preserve">Como usuario nutricionista, quiero visualizar el estado del paciente para verificar su avance. </w:t>
+            </w:r>
+          </w:p>
+        </w:tc>
+        <w:tc>
+          <w:tcPr>
+            <w:tcW w:w="1270" w:type="dxa"/>
+          </w:tcPr>
+          <w:p>
+            <w:pPr>
+              <w:pStyle w:val="TableParagraph"/>
+              <w:ind w:left="0"/>
+              <w:jc w:val="center"/>
+              <w:cnfStyle w:val="000000000000" w:firstRow="0" w:lastRow="0" w:firstColumn="0" w:lastColumn="0" w:oddVBand="0" w:evenVBand="0" w:oddHBand="0" w:evenHBand="0" w:firstRowFirstColumn="0" w:firstRowLastColumn="0" w:lastRowFirstColumn="0" w:lastRowLastColumn="0"/>
+              <w:rPr>
+                <w:color w:val="000000" w:themeColor="text1"/>
+              </w:rPr>
+            </w:pPr>
+            <w:r>
+              <w:rPr>
+                <w:color w:val="000000" w:themeColor="text1"/>
+              </w:rPr>
+              <w:t>Pendiente</w:t>
             </w:r>
           </w:p>
         </w:tc>
@@ -1756,7 +1882,7 @@
         <w:tc>
           <w:tcPr>
             <w:cnfStyle w:val="001000000000" w:firstRow="0" w:lastRow="0" w:firstColumn="1" w:lastColumn="0" w:oddVBand="0" w:evenVBand="0" w:oddHBand="0" w:evenHBand="0" w:firstRowFirstColumn="0" w:firstRowLastColumn="0" w:lastRowFirstColumn="0" w:lastRowLastColumn="0"/>
-            <w:tcW w:w="1271" w:type="dxa"/>
+            <w:tcW w:w="1092" w:type="dxa"/>
             <w:vAlign w:val="center"/>
           </w:tcPr>
           <w:p>
@@ -1767,16 +1893,13 @@
               <w:jc w:val="center"/>
             </w:pPr>
             <w:r>
-              <w:t>HU-</w:t>
-            </w:r>
-            <w:r>
-              <w:t>10</w:t>
-            </w:r>
-          </w:p>
-        </w:tc>
-        <w:tc>
-          <w:tcPr>
-            <w:tcW w:w="7224" w:type="dxa"/>
+              <w:t>HU-10</w:t>
+            </w:r>
+          </w:p>
+        </w:tc>
+        <w:tc>
+          <w:tcPr>
+            <w:tcW w:w="6983" w:type="dxa"/>
             <w:vAlign w:val="center"/>
           </w:tcPr>
           <w:p>
@@ -1793,6 +1916,28 @@
                 <w:color w:val="000000" w:themeColor="text1"/>
               </w:rPr>
               <w:t>Como usuario, quiero ver el índice de calorías de cada alimento registrado en mi plan dietético para tener un seguimiento del consumo de calorías semanales.</w:t>
+            </w:r>
+          </w:p>
+        </w:tc>
+        <w:tc>
+          <w:tcPr>
+            <w:tcW w:w="1270" w:type="dxa"/>
+          </w:tcPr>
+          <w:p>
+            <w:pPr>
+              <w:pStyle w:val="TableParagraph"/>
+              <w:ind w:left="0"/>
+              <w:jc w:val="center"/>
+              <w:cnfStyle w:val="000000000000" w:firstRow="0" w:lastRow="0" w:firstColumn="0" w:lastColumn="0" w:oddVBand="0" w:evenVBand="0" w:oddHBand="0" w:evenHBand="0" w:firstRowFirstColumn="0" w:firstRowLastColumn="0" w:lastRowFirstColumn="0" w:lastRowLastColumn="0"/>
+              <w:rPr>
+                <w:color w:val="000000" w:themeColor="text1"/>
+              </w:rPr>
+            </w:pPr>
+            <w:r>
+              <w:rPr>
+                <w:color w:val="000000" w:themeColor="text1"/>
+              </w:rPr>
+              <w:t>Pendiente</w:t>
             </w:r>
           </w:p>
         </w:tc>
@@ -1805,7 +1950,7 @@
         <w:tc>
           <w:tcPr>
             <w:cnfStyle w:val="001000000000" w:firstRow="0" w:lastRow="0" w:firstColumn="1" w:lastColumn="0" w:oddVBand="0" w:evenVBand="0" w:oddHBand="0" w:evenHBand="0" w:firstRowFirstColumn="0" w:firstRowLastColumn="0" w:lastRowFirstColumn="0" w:lastRowLastColumn="0"/>
-            <w:tcW w:w="1271" w:type="dxa"/>
+            <w:tcW w:w="1092" w:type="dxa"/>
             <w:vAlign w:val="center"/>
           </w:tcPr>
           <w:p>
@@ -1816,16 +1961,13 @@
               <w:jc w:val="center"/>
             </w:pPr>
             <w:r>
-              <w:t>HU-</w:t>
-            </w:r>
-            <w:r>
-              <w:t>11</w:t>
-            </w:r>
-          </w:p>
-        </w:tc>
-        <w:tc>
-          <w:tcPr>
-            <w:tcW w:w="7224" w:type="dxa"/>
+              <w:t>HU-11</w:t>
+            </w:r>
+          </w:p>
+        </w:tc>
+        <w:tc>
+          <w:tcPr>
+            <w:tcW w:w="6983" w:type="dxa"/>
             <w:vAlign w:val="center"/>
           </w:tcPr>
           <w:p>
@@ -1842,6 +1984,28 @@
                 <w:color w:val="000000" w:themeColor="text1"/>
               </w:rPr>
               <w:t xml:space="preserve">Como usuario nutricionista, quiero modificar el plan dietético generado al paciente para que el tratamiento esté acorde a las validaciones sanitarias.  </w:t>
+            </w:r>
+          </w:p>
+        </w:tc>
+        <w:tc>
+          <w:tcPr>
+            <w:tcW w:w="1270" w:type="dxa"/>
+          </w:tcPr>
+          <w:p>
+            <w:pPr>
+              <w:pStyle w:val="TableParagraph"/>
+              <w:ind w:left="0"/>
+              <w:jc w:val="center"/>
+              <w:cnfStyle w:val="000000000000" w:firstRow="0" w:lastRow="0" w:firstColumn="0" w:lastColumn="0" w:oddVBand="0" w:evenVBand="0" w:oddHBand="0" w:evenHBand="0" w:firstRowFirstColumn="0" w:firstRowLastColumn="0" w:lastRowFirstColumn="0" w:lastRowLastColumn="0"/>
+              <w:rPr>
+                <w:color w:val="000000" w:themeColor="text1"/>
+              </w:rPr>
+            </w:pPr>
+            <w:r>
+              <w:rPr>
+                <w:color w:val="000000" w:themeColor="text1"/>
+              </w:rPr>
+              <w:t>Pendiente</w:t>
             </w:r>
           </w:p>
         </w:tc>
@@ -1854,7 +2018,7 @@
         <w:tc>
           <w:tcPr>
             <w:cnfStyle w:val="001000000000" w:firstRow="0" w:lastRow="0" w:firstColumn="1" w:lastColumn="0" w:oddVBand="0" w:evenVBand="0" w:oddHBand="0" w:evenHBand="0" w:firstRowFirstColumn="0" w:firstRowLastColumn="0" w:lastRowFirstColumn="0" w:lastRowLastColumn="0"/>
-            <w:tcW w:w="1271" w:type="dxa"/>
+            <w:tcW w:w="1092" w:type="dxa"/>
             <w:vAlign w:val="center"/>
           </w:tcPr>
           <w:p>
@@ -1865,19 +2029,13 @@
               <w:jc w:val="center"/>
             </w:pPr>
             <w:r>
-              <w:t>HU-</w:t>
-            </w:r>
-            <w:r>
-              <w:t>1</w:t>
-            </w:r>
-            <w:r>
-              <w:t>2</w:t>
-            </w:r>
-          </w:p>
-        </w:tc>
-        <w:tc>
-          <w:tcPr>
-            <w:tcW w:w="7224" w:type="dxa"/>
+              <w:t>HU-12</w:t>
+            </w:r>
+          </w:p>
+        </w:tc>
+        <w:tc>
+          <w:tcPr>
+            <w:tcW w:w="6983" w:type="dxa"/>
             <w:vAlign w:val="center"/>
           </w:tcPr>
           <w:p>
@@ -1894,6 +2052,28 @@
                 <w:color w:val="000000" w:themeColor="text1"/>
               </w:rPr>
               <w:t>Como usuario paciente, quiero visualizar un reporte mensual de logros alcanzados para que pueda estar satisfecho con mi progreso.</w:t>
+            </w:r>
+          </w:p>
+        </w:tc>
+        <w:tc>
+          <w:tcPr>
+            <w:tcW w:w="1270" w:type="dxa"/>
+          </w:tcPr>
+          <w:p>
+            <w:pPr>
+              <w:pStyle w:val="TableParagraph"/>
+              <w:ind w:left="0"/>
+              <w:jc w:val="center"/>
+              <w:cnfStyle w:val="000000000000" w:firstRow="0" w:lastRow="0" w:firstColumn="0" w:lastColumn="0" w:oddVBand="0" w:evenVBand="0" w:oddHBand="0" w:evenHBand="0" w:firstRowFirstColumn="0" w:firstRowLastColumn="0" w:lastRowFirstColumn="0" w:lastRowLastColumn="0"/>
+              <w:rPr>
+                <w:color w:val="000000" w:themeColor="text1"/>
+              </w:rPr>
+            </w:pPr>
+            <w:r>
+              <w:rPr>
+                <w:color w:val="000000" w:themeColor="text1"/>
+              </w:rPr>
+              <w:t>Pendiente</w:t>
             </w:r>
           </w:p>
         </w:tc>
@@ -1906,7 +2086,7 @@
         <w:tc>
           <w:tcPr>
             <w:cnfStyle w:val="001000000000" w:firstRow="0" w:lastRow="0" w:firstColumn="1" w:lastColumn="0" w:oddVBand="0" w:evenVBand="0" w:oddHBand="0" w:evenHBand="0" w:firstRowFirstColumn="0" w:firstRowLastColumn="0" w:lastRowFirstColumn="0" w:lastRowLastColumn="0"/>
-            <w:tcW w:w="1271" w:type="dxa"/>
+            <w:tcW w:w="1092" w:type="dxa"/>
             <w:vAlign w:val="center"/>
           </w:tcPr>
           <w:p>
@@ -1918,16 +2098,13 @@
             </w:pPr>
             <w:r>
               <w:lastRenderedPageBreak/>
-              <w:t>HU-1</w:t>
-            </w:r>
-            <w:r>
-              <w:t>3</w:t>
-            </w:r>
-          </w:p>
-        </w:tc>
-        <w:tc>
-          <w:tcPr>
-            <w:tcW w:w="7224" w:type="dxa"/>
+              <w:t>HU-13</w:t>
+            </w:r>
+          </w:p>
+        </w:tc>
+        <w:tc>
+          <w:tcPr>
+            <w:tcW w:w="6983" w:type="dxa"/>
             <w:vAlign w:val="center"/>
           </w:tcPr>
           <w:p>
@@ -1944,6 +2121,28 @@
                 <w:color w:val="000000" w:themeColor="text1"/>
               </w:rPr>
               <w:t>Como usuario, quiero iniciar una ventana de conversación para intercambiar mensajes sobre el tratamiento.</w:t>
+            </w:r>
+          </w:p>
+        </w:tc>
+        <w:tc>
+          <w:tcPr>
+            <w:tcW w:w="1270" w:type="dxa"/>
+          </w:tcPr>
+          <w:p>
+            <w:pPr>
+              <w:pStyle w:val="TableParagraph"/>
+              <w:ind w:left="0"/>
+              <w:jc w:val="center"/>
+              <w:cnfStyle w:val="000000000000" w:firstRow="0" w:lastRow="0" w:firstColumn="0" w:lastColumn="0" w:oddVBand="0" w:evenVBand="0" w:oddHBand="0" w:evenHBand="0" w:firstRowFirstColumn="0" w:firstRowLastColumn="0" w:lastRowFirstColumn="0" w:lastRowLastColumn="0"/>
+              <w:rPr>
+                <w:color w:val="000000" w:themeColor="text1"/>
+              </w:rPr>
+            </w:pPr>
+            <w:r>
+              <w:rPr>
+                <w:color w:val="000000" w:themeColor="text1"/>
+              </w:rPr>
+              <w:t>Pendiente</w:t>
             </w:r>
           </w:p>
         </w:tc>
@@ -1956,7 +2155,7 @@
         <w:tc>
           <w:tcPr>
             <w:cnfStyle w:val="001000000000" w:firstRow="0" w:lastRow="0" w:firstColumn="1" w:lastColumn="0" w:oddVBand="0" w:evenVBand="0" w:oddHBand="0" w:evenHBand="0" w:firstRowFirstColumn="0" w:firstRowLastColumn="0" w:lastRowFirstColumn="0" w:lastRowLastColumn="0"/>
-            <w:tcW w:w="1271" w:type="dxa"/>
+            <w:tcW w:w="1092" w:type="dxa"/>
             <w:vAlign w:val="center"/>
           </w:tcPr>
           <w:p>
@@ -1967,16 +2166,13 @@
               <w:jc w:val="center"/>
             </w:pPr>
             <w:r>
-              <w:t>HU-1</w:t>
-            </w:r>
-            <w:r>
-              <w:t>4</w:t>
-            </w:r>
-          </w:p>
-        </w:tc>
-        <w:tc>
-          <w:tcPr>
-            <w:tcW w:w="7224" w:type="dxa"/>
+              <w:t>HU-14</w:t>
+            </w:r>
+          </w:p>
+        </w:tc>
+        <w:tc>
+          <w:tcPr>
+            <w:tcW w:w="6983" w:type="dxa"/>
             <w:vAlign w:val="center"/>
           </w:tcPr>
           <w:p>
@@ -1999,6 +2195,28 @@
                 <w:color w:val="000000" w:themeColor="text1"/>
               </w:rPr>
               <w:t xml:space="preserve"> </w:t>
+            </w:r>
+          </w:p>
+        </w:tc>
+        <w:tc>
+          <w:tcPr>
+            <w:tcW w:w="1270" w:type="dxa"/>
+          </w:tcPr>
+          <w:p>
+            <w:pPr>
+              <w:pStyle w:val="TableParagraph"/>
+              <w:ind w:left="0"/>
+              <w:jc w:val="center"/>
+              <w:cnfStyle w:val="000000000000" w:firstRow="0" w:lastRow="0" w:firstColumn="0" w:lastColumn="0" w:oddVBand="0" w:evenVBand="0" w:oddHBand="0" w:evenHBand="0" w:firstRowFirstColumn="0" w:firstRowLastColumn="0" w:lastRowFirstColumn="0" w:lastRowLastColumn="0"/>
+              <w:rPr>
+                <w:color w:val="000000" w:themeColor="text1"/>
+              </w:rPr>
+            </w:pPr>
+            <w:r>
+              <w:rPr>
+                <w:color w:val="000000" w:themeColor="text1"/>
+              </w:rPr>
+              <w:t>Pendiente</w:t>
             </w:r>
           </w:p>
         </w:tc>
@@ -2011,7 +2229,7 @@
         <w:tc>
           <w:tcPr>
             <w:cnfStyle w:val="001000000000" w:firstRow="0" w:lastRow="0" w:firstColumn="1" w:lastColumn="0" w:oddVBand="0" w:evenVBand="0" w:oddHBand="0" w:evenHBand="0" w:firstRowFirstColumn="0" w:firstRowLastColumn="0" w:lastRowFirstColumn="0" w:lastRowLastColumn="0"/>
-            <w:tcW w:w="1271" w:type="dxa"/>
+            <w:tcW w:w="1092" w:type="dxa"/>
             <w:vAlign w:val="center"/>
           </w:tcPr>
           <w:p>
@@ -2021,16 +2239,13 @@
               <w:jc w:val="center"/>
             </w:pPr>
             <w:r>
-              <w:t>HU-1</w:t>
-            </w:r>
-            <w:r>
-              <w:t>5</w:t>
-            </w:r>
-          </w:p>
-        </w:tc>
-        <w:tc>
-          <w:tcPr>
-            <w:tcW w:w="7224" w:type="dxa"/>
+              <w:t>HU-15</w:t>
+            </w:r>
+          </w:p>
+        </w:tc>
+        <w:tc>
+          <w:tcPr>
+            <w:tcW w:w="6983" w:type="dxa"/>
             <w:vAlign w:val="center"/>
           </w:tcPr>
           <w:p>
@@ -2047,6 +2262,28 @@
                 <w:color w:val="000000" w:themeColor="text1"/>
               </w:rPr>
               <w:t xml:space="preserve">Como usuario nutricionista, quiero visualizar el cumplimiento del plan nutricional para monitorear el tratamiento del paciente.  </w:t>
+            </w:r>
+          </w:p>
+        </w:tc>
+        <w:tc>
+          <w:tcPr>
+            <w:tcW w:w="1270" w:type="dxa"/>
+          </w:tcPr>
+          <w:p>
+            <w:pPr>
+              <w:pStyle w:val="TableParagraph"/>
+              <w:ind w:left="0"/>
+              <w:jc w:val="center"/>
+              <w:cnfStyle w:val="000000000000" w:firstRow="0" w:lastRow="0" w:firstColumn="0" w:lastColumn="0" w:oddVBand="0" w:evenVBand="0" w:oddHBand="0" w:evenHBand="0" w:firstRowFirstColumn="0" w:firstRowLastColumn="0" w:lastRowFirstColumn="0" w:lastRowLastColumn="0"/>
+              <w:rPr>
+                <w:color w:val="000000" w:themeColor="text1"/>
+              </w:rPr>
+            </w:pPr>
+            <w:r>
+              <w:rPr>
+                <w:color w:val="000000" w:themeColor="text1"/>
+              </w:rPr>
+              <w:t>Pendiente</w:t>
             </w:r>
           </w:p>
         </w:tc>
@@ -2059,7 +2296,7 @@
         <w:tc>
           <w:tcPr>
             <w:cnfStyle w:val="001000000000" w:firstRow="0" w:lastRow="0" w:firstColumn="1" w:lastColumn="0" w:oddVBand="0" w:evenVBand="0" w:oddHBand="0" w:evenHBand="0" w:firstRowFirstColumn="0" w:firstRowLastColumn="0" w:lastRowFirstColumn="0" w:lastRowLastColumn="0"/>
-            <w:tcW w:w="1271" w:type="dxa"/>
+            <w:tcW w:w="1092" w:type="dxa"/>
             <w:vAlign w:val="center"/>
           </w:tcPr>
           <w:p>
@@ -2069,16 +2306,13 @@
               <w:jc w:val="center"/>
             </w:pPr>
             <w:r>
-              <w:t>HU-1</w:t>
-            </w:r>
-            <w:r>
-              <w:t>6</w:t>
-            </w:r>
-          </w:p>
-        </w:tc>
-        <w:tc>
-          <w:tcPr>
-            <w:tcW w:w="7224" w:type="dxa"/>
+              <w:t>HU-16</w:t>
+            </w:r>
+          </w:p>
+        </w:tc>
+        <w:tc>
+          <w:tcPr>
+            <w:tcW w:w="6983" w:type="dxa"/>
             <w:vAlign w:val="center"/>
           </w:tcPr>
           <w:p>
@@ -2095,6 +2329,28 @@
                 <w:color w:val="000000" w:themeColor="text1"/>
               </w:rPr>
               <w:t>Como usuario paciente, quiero realizar marcaciones cada vez que se ingiera un alimento para que el nutricionista pueda realizar un buen seguimiento del tratamiento asignado.</w:t>
+            </w:r>
+          </w:p>
+        </w:tc>
+        <w:tc>
+          <w:tcPr>
+            <w:tcW w:w="1270" w:type="dxa"/>
+          </w:tcPr>
+          <w:p>
+            <w:pPr>
+              <w:pStyle w:val="TableParagraph"/>
+              <w:ind w:left="0"/>
+              <w:jc w:val="center"/>
+              <w:cnfStyle w:val="000000000000" w:firstRow="0" w:lastRow="0" w:firstColumn="0" w:lastColumn="0" w:oddVBand="0" w:evenVBand="0" w:oddHBand="0" w:evenHBand="0" w:firstRowFirstColumn="0" w:firstRowLastColumn="0" w:lastRowFirstColumn="0" w:lastRowLastColumn="0"/>
+              <w:rPr>
+                <w:color w:val="000000" w:themeColor="text1"/>
+              </w:rPr>
+            </w:pPr>
+            <w:r>
+              <w:rPr>
+                <w:color w:val="000000" w:themeColor="text1"/>
+              </w:rPr>
+              <w:t>Pendiente</w:t>
             </w:r>
           </w:p>
         </w:tc>
@@ -2107,7 +2363,7 @@
         <w:tc>
           <w:tcPr>
             <w:cnfStyle w:val="001000000000" w:firstRow="0" w:lastRow="0" w:firstColumn="1" w:lastColumn="0" w:oddVBand="0" w:evenVBand="0" w:oddHBand="0" w:evenHBand="0" w:firstRowFirstColumn="0" w:firstRowLastColumn="0" w:lastRowFirstColumn="0" w:lastRowLastColumn="0"/>
-            <w:tcW w:w="1271" w:type="dxa"/>
+            <w:tcW w:w="1092" w:type="dxa"/>
             <w:vAlign w:val="center"/>
           </w:tcPr>
           <w:p>
@@ -2116,16 +2372,13 @@
               <w:jc w:val="center"/>
             </w:pPr>
             <w:r>
-              <w:t>HU-1</w:t>
-            </w:r>
-            <w:r>
-              <w:t>7</w:t>
-            </w:r>
-          </w:p>
-        </w:tc>
-        <w:tc>
-          <w:tcPr>
-            <w:tcW w:w="7224" w:type="dxa"/>
+              <w:t>HU-17</w:t>
+            </w:r>
+          </w:p>
+        </w:tc>
+        <w:tc>
+          <w:tcPr>
+            <w:tcW w:w="6983" w:type="dxa"/>
             <w:vAlign w:val="center"/>
           </w:tcPr>
           <w:p>
@@ -2145,19 +2398,36 @@
             </w:r>
           </w:p>
         </w:tc>
+        <w:tc>
+          <w:tcPr>
+            <w:tcW w:w="1270" w:type="dxa"/>
+          </w:tcPr>
+          <w:p>
+            <w:pPr>
+              <w:pStyle w:val="TableParagraph"/>
+              <w:ind w:left="0"/>
+              <w:jc w:val="center"/>
+              <w:cnfStyle w:val="000000000000" w:firstRow="0" w:lastRow="0" w:firstColumn="0" w:lastColumn="0" w:oddVBand="0" w:evenVBand="0" w:oddHBand="0" w:evenHBand="0" w:firstRowFirstColumn="0" w:firstRowLastColumn="0" w:lastRowFirstColumn="0" w:lastRowLastColumn="0"/>
+              <w:rPr>
+                <w:color w:val="000000" w:themeColor="text1"/>
+              </w:rPr>
+            </w:pPr>
+            <w:r>
+              <w:rPr>
+                <w:color w:val="000000" w:themeColor="text1"/>
+              </w:rPr>
+              <w:t>Pendiente</w:t>
+            </w:r>
+          </w:p>
+        </w:tc>
       </w:tr>
     </w:tbl>
     <w:p>
       <w:pPr>
         <w:spacing w:line="360" w:lineRule="auto"/>
       </w:pPr>
-      <w:proofErr w:type="gramStart"/>
       <w:r>
-        <w:t>LINK</w:t>
-      </w:r>
-      <w:proofErr w:type="gramEnd"/>
-      <w:r>
-        <w:t xml:space="preserve"> DEL PLANNER REALIZADO: </w:t>
+        <w:t xml:space="preserve">LINK DEL PLANNER REALIZADO: </w:t>
       </w:r>
       <w:hyperlink r:id="rId12" w:anchor="/plantaskboard?groupId=1055596b-2cfa-4fd6-bcd0-fde14d868c3f&amp;planId=qD4Vcfa7Bkecq7R9SUJP3GQADj9g">
         <w:r>
@@ -2543,25 +2813,7 @@
                 <w:sz w:val="24"/>
                 <w:szCs w:val="24"/>
               </w:rPr>
-              <w:t xml:space="preserve">Lourdes </w:t>
-            </w:r>
-            <w:proofErr w:type="spellStart"/>
-            <w:r>
-              <w:rPr>
-                <w:rFonts w:ascii="Arial" w:eastAsia="Arial" w:hAnsi="Arial" w:cs="Arial"/>
-                <w:sz w:val="24"/>
-                <w:szCs w:val="24"/>
-              </w:rPr>
-              <w:t>Pairazaman</w:t>
-            </w:r>
-            <w:proofErr w:type="spellEnd"/>
-            <w:r>
-              <w:rPr>
-                <w:rFonts w:ascii="Arial" w:eastAsia="Arial" w:hAnsi="Arial" w:cs="Arial"/>
-                <w:sz w:val="24"/>
-                <w:szCs w:val="24"/>
-              </w:rPr>
-              <w:t xml:space="preserve"> Arias</w:t>
+              <w:t>Lourdes Pairazaman Arias</w:t>
             </w:r>
           </w:p>
           <w:p>
@@ -2734,8 +2986,6 @@
               </w:rPr>
               <w:t xml:space="preserve">2. El usuario paciente da </w:t>
             </w:r>
-            <w:proofErr w:type="spellStart"/>
-            <w:proofErr w:type="gramStart"/>
             <w:r>
               <w:rPr>
                 <w:rFonts w:ascii="Arial" w:eastAsia="Arial" w:hAnsi="Arial" w:cs="Arial"/>
@@ -2745,10 +2995,31 @@
                 <w:sz w:val="24"/>
                 <w:szCs w:val="24"/>
               </w:rPr>
-              <w:t>click</w:t>
-            </w:r>
-            <w:proofErr w:type="spellEnd"/>
-            <w:proofErr w:type="gramEnd"/>
+              <w:t xml:space="preserve">click </w:t>
+            </w:r>
+            <w:r>
+              <w:rPr>
+                <w:rFonts w:ascii="Arial" w:eastAsia="Arial" w:hAnsi="Arial" w:cs="Arial"/>
+                <w:color w:val="000000" w:themeColor="text1"/>
+                <w:sz w:val="24"/>
+                <w:szCs w:val="24"/>
+              </w:rPr>
+              <w:t>en el botón “¿No tienes cuenta? Regístrate aquí”.</w:t>
+            </w:r>
+          </w:p>
+          <w:p>
+            <w:pPr>
+              <w:spacing w:line="257" w:lineRule="auto"/>
+            </w:pPr>
+            <w:r>
+              <w:rPr>
+                <w:rFonts w:ascii="Arial" w:eastAsia="Arial" w:hAnsi="Arial" w:cs="Arial"/>
+                <w:color w:val="000000" w:themeColor="text1"/>
+                <w:sz w:val="24"/>
+                <w:szCs w:val="24"/>
+              </w:rPr>
+              <w:t xml:space="preserve">3. El usuario paciente es redirigido a otra pantalla donde dará </w:t>
+            </w:r>
             <w:r>
               <w:rPr>
                 <w:rFonts w:ascii="Arial" w:eastAsia="Arial" w:hAnsi="Arial" w:cs="Arial"/>
@@ -2758,33 +3029,45 @@
                 <w:sz w:val="24"/>
                 <w:szCs w:val="24"/>
               </w:rPr>
-              <w:t xml:space="preserve"> </w:t>
-            </w:r>
-            <w:r>
-              <w:rPr>
-                <w:rFonts w:ascii="Arial" w:eastAsia="Arial" w:hAnsi="Arial" w:cs="Arial"/>
-                <w:color w:val="000000" w:themeColor="text1"/>
-                <w:sz w:val="24"/>
-                <w:szCs w:val="24"/>
-              </w:rPr>
-              <w:t>en el botón “¿No tienes cuenta? Regístrate aquí”.</w:t>
-            </w:r>
-          </w:p>
-          <w:p>
-            <w:pPr>
-              <w:spacing w:line="257" w:lineRule="auto"/>
-            </w:pPr>
-            <w:r>
-              <w:rPr>
-                <w:rFonts w:ascii="Arial" w:eastAsia="Arial" w:hAnsi="Arial" w:cs="Arial"/>
-                <w:color w:val="000000" w:themeColor="text1"/>
-                <w:sz w:val="24"/>
-                <w:szCs w:val="24"/>
-              </w:rPr>
-              <w:t xml:space="preserve">3. El usuario paciente es redirigido a otra pantalla donde dará </w:t>
-            </w:r>
-            <w:proofErr w:type="spellStart"/>
-            <w:proofErr w:type="gramStart"/>
+              <w:t xml:space="preserve">click </w:t>
+            </w:r>
+            <w:r>
+              <w:rPr>
+                <w:rFonts w:ascii="Arial" w:eastAsia="Arial" w:hAnsi="Arial" w:cs="Arial"/>
+                <w:color w:val="000000" w:themeColor="text1"/>
+                <w:sz w:val="24"/>
+                <w:szCs w:val="24"/>
+              </w:rPr>
+              <w:t>en el botón “Registrarse como paciente”.</w:t>
+            </w:r>
+          </w:p>
+          <w:p>
+            <w:pPr>
+              <w:spacing w:line="257" w:lineRule="auto"/>
+            </w:pPr>
+            <w:r>
+              <w:rPr>
+                <w:rFonts w:ascii="Arial" w:eastAsia="Arial" w:hAnsi="Arial" w:cs="Arial"/>
+                <w:color w:val="000000" w:themeColor="text1"/>
+                <w:sz w:val="24"/>
+                <w:szCs w:val="24"/>
+              </w:rPr>
+              <w:t>4. El usuario paciente es redirigido a otra vista donde ingresará sus datos como peso, altura. IMC y gustos, en cada uno de campos correspondientes para su registro personalizado.</w:t>
+            </w:r>
+          </w:p>
+          <w:p>
+            <w:pPr>
+              <w:spacing w:line="257" w:lineRule="auto"/>
+            </w:pPr>
+            <w:r>
+              <w:rPr>
+                <w:rFonts w:ascii="Arial" w:eastAsia="Arial" w:hAnsi="Arial" w:cs="Arial"/>
+                <w:color w:val="000000" w:themeColor="text1"/>
+                <w:sz w:val="24"/>
+                <w:szCs w:val="24"/>
+              </w:rPr>
+              <w:t xml:space="preserve">5. El usuario paciente da </w:t>
+            </w:r>
             <w:r>
               <w:rPr>
                 <w:rFonts w:ascii="Arial" w:eastAsia="Arial" w:hAnsi="Arial" w:cs="Arial"/>
@@ -2796,71 +3079,6 @@
               </w:rPr>
               <w:t>click</w:t>
             </w:r>
-            <w:proofErr w:type="spellEnd"/>
-            <w:proofErr w:type="gramEnd"/>
-            <w:r>
-              <w:rPr>
-                <w:rFonts w:ascii="Arial" w:eastAsia="Arial" w:hAnsi="Arial" w:cs="Arial"/>
-                <w:i/>
-                <w:iCs/>
-                <w:color w:val="000000" w:themeColor="text1"/>
-                <w:sz w:val="24"/>
-                <w:szCs w:val="24"/>
-              </w:rPr>
-              <w:t xml:space="preserve"> </w:t>
-            </w:r>
-            <w:r>
-              <w:rPr>
-                <w:rFonts w:ascii="Arial" w:eastAsia="Arial" w:hAnsi="Arial" w:cs="Arial"/>
-                <w:color w:val="000000" w:themeColor="text1"/>
-                <w:sz w:val="24"/>
-                <w:szCs w:val="24"/>
-              </w:rPr>
-              <w:t>en el botón “Registrarse como paciente”.</w:t>
-            </w:r>
-          </w:p>
-          <w:p>
-            <w:pPr>
-              <w:spacing w:line="257" w:lineRule="auto"/>
-            </w:pPr>
-            <w:r>
-              <w:rPr>
-                <w:rFonts w:ascii="Arial" w:eastAsia="Arial" w:hAnsi="Arial" w:cs="Arial"/>
-                <w:color w:val="000000" w:themeColor="text1"/>
-                <w:sz w:val="24"/>
-                <w:szCs w:val="24"/>
-              </w:rPr>
-              <w:t>4. El usuario paciente es redirigido a otra vista donde ingresará sus datos como peso, altura. IMC y gustos, en cada uno de campos correspondientes para su registro personalizado.</w:t>
-            </w:r>
-          </w:p>
-          <w:p>
-            <w:pPr>
-              <w:spacing w:line="257" w:lineRule="auto"/>
-            </w:pPr>
-            <w:r>
-              <w:rPr>
-                <w:rFonts w:ascii="Arial" w:eastAsia="Arial" w:hAnsi="Arial" w:cs="Arial"/>
-                <w:color w:val="000000" w:themeColor="text1"/>
-                <w:sz w:val="24"/>
-                <w:szCs w:val="24"/>
-              </w:rPr>
-              <w:t xml:space="preserve">5. El usuario paciente da </w:t>
-            </w:r>
-            <w:proofErr w:type="spellStart"/>
-            <w:proofErr w:type="gramStart"/>
-            <w:r>
-              <w:rPr>
-                <w:rFonts w:ascii="Arial" w:eastAsia="Arial" w:hAnsi="Arial" w:cs="Arial"/>
-                <w:i/>
-                <w:iCs/>
-                <w:color w:val="000000" w:themeColor="text1"/>
-                <w:sz w:val="24"/>
-                <w:szCs w:val="24"/>
-              </w:rPr>
-              <w:t>click</w:t>
-            </w:r>
-            <w:proofErr w:type="spellEnd"/>
-            <w:proofErr w:type="gramEnd"/>
             <w:r>
               <w:rPr>
                 <w:rFonts w:ascii="Arial" w:eastAsia="Arial" w:hAnsi="Arial" w:cs="Arial"/>
@@ -3390,25 +3608,7 @@
                 <w:sz w:val="24"/>
                 <w:szCs w:val="24"/>
               </w:rPr>
-              <w:t xml:space="preserve">Lourdes </w:t>
-            </w:r>
-            <w:proofErr w:type="spellStart"/>
-            <w:r>
-              <w:rPr>
-                <w:rFonts w:ascii="Arial" w:eastAsia="Arial" w:hAnsi="Arial" w:cs="Arial"/>
-                <w:sz w:val="24"/>
-                <w:szCs w:val="24"/>
-              </w:rPr>
-              <w:t>Pairazaman</w:t>
-            </w:r>
-            <w:proofErr w:type="spellEnd"/>
-            <w:r>
-              <w:rPr>
-                <w:rFonts w:ascii="Arial" w:eastAsia="Arial" w:hAnsi="Arial" w:cs="Arial"/>
-                <w:sz w:val="24"/>
-                <w:szCs w:val="24"/>
-              </w:rPr>
-              <w:t xml:space="preserve"> Arias</w:t>
+              <w:t>Lourdes Pairazaman Arias</w:t>
             </w:r>
           </w:p>
           <w:p>
@@ -3572,8 +3772,6 @@
               </w:rPr>
               <w:t xml:space="preserve">2. El usuario nutricionista da </w:t>
             </w:r>
-            <w:proofErr w:type="spellStart"/>
-            <w:proofErr w:type="gramStart"/>
             <w:r>
               <w:rPr>
                 <w:rFonts w:ascii="Arial" w:eastAsia="Arial" w:hAnsi="Arial" w:cs="Arial"/>
@@ -3583,10 +3781,31 @@
                 <w:sz w:val="24"/>
                 <w:szCs w:val="24"/>
               </w:rPr>
-              <w:t>click</w:t>
-            </w:r>
-            <w:proofErr w:type="spellEnd"/>
-            <w:proofErr w:type="gramEnd"/>
+              <w:t xml:space="preserve">click </w:t>
+            </w:r>
+            <w:r>
+              <w:rPr>
+                <w:rFonts w:ascii="Arial" w:eastAsia="Arial" w:hAnsi="Arial" w:cs="Arial"/>
+                <w:color w:val="000000" w:themeColor="text1"/>
+                <w:sz w:val="24"/>
+                <w:szCs w:val="24"/>
+              </w:rPr>
+              <w:t>en el “¿No tienes cuenta? Regístrate aquí”.</w:t>
+            </w:r>
+          </w:p>
+          <w:p>
+            <w:pPr>
+              <w:spacing w:line="257" w:lineRule="auto"/>
+            </w:pPr>
+            <w:r>
+              <w:rPr>
+                <w:rFonts w:ascii="Arial" w:eastAsia="Arial" w:hAnsi="Arial" w:cs="Arial"/>
+                <w:color w:val="000000" w:themeColor="text1"/>
+                <w:sz w:val="24"/>
+                <w:szCs w:val="24"/>
+              </w:rPr>
+              <w:t xml:space="preserve">3. El usuario nutricionista es redirigido a otra vista donde dará </w:t>
+            </w:r>
             <w:r>
               <w:rPr>
                 <w:rFonts w:ascii="Arial" w:eastAsia="Arial" w:hAnsi="Arial" w:cs="Arial"/>
@@ -3596,33 +3815,45 @@
                 <w:sz w:val="24"/>
                 <w:szCs w:val="24"/>
               </w:rPr>
-              <w:t xml:space="preserve"> </w:t>
-            </w:r>
-            <w:r>
-              <w:rPr>
-                <w:rFonts w:ascii="Arial" w:eastAsia="Arial" w:hAnsi="Arial" w:cs="Arial"/>
-                <w:color w:val="000000" w:themeColor="text1"/>
-                <w:sz w:val="24"/>
-                <w:szCs w:val="24"/>
-              </w:rPr>
-              <w:t>en el “¿No tienes cuenta? Regístrate aquí”.</w:t>
-            </w:r>
-          </w:p>
-          <w:p>
-            <w:pPr>
-              <w:spacing w:line="257" w:lineRule="auto"/>
-            </w:pPr>
-            <w:r>
-              <w:rPr>
-                <w:rFonts w:ascii="Arial" w:eastAsia="Arial" w:hAnsi="Arial" w:cs="Arial"/>
-                <w:color w:val="000000" w:themeColor="text1"/>
-                <w:sz w:val="24"/>
-                <w:szCs w:val="24"/>
-              </w:rPr>
-              <w:t xml:space="preserve">3. El usuario nutricionista es redirigido a otra vista donde dará </w:t>
-            </w:r>
-            <w:proofErr w:type="spellStart"/>
-            <w:proofErr w:type="gramStart"/>
+              <w:t xml:space="preserve">click </w:t>
+            </w:r>
+            <w:r>
+              <w:rPr>
+                <w:rFonts w:ascii="Arial" w:eastAsia="Arial" w:hAnsi="Arial" w:cs="Arial"/>
+                <w:color w:val="000000" w:themeColor="text1"/>
+                <w:sz w:val="24"/>
+                <w:szCs w:val="24"/>
+              </w:rPr>
+              <w:t>en el botón “Registrarse como nutricionista”.</w:t>
+            </w:r>
+          </w:p>
+          <w:p>
+            <w:pPr>
+              <w:spacing w:line="257" w:lineRule="auto"/>
+            </w:pPr>
+            <w:r>
+              <w:rPr>
+                <w:rFonts w:ascii="Arial" w:eastAsia="Arial" w:hAnsi="Arial" w:cs="Arial"/>
+                <w:color w:val="000000" w:themeColor="text1"/>
+                <w:sz w:val="24"/>
+                <w:szCs w:val="24"/>
+              </w:rPr>
+              <w:t>4. El usuario nutricionista es redirigido a otra vista donde ingresará los datos en los campos correspondientes para generar un registro personalizado.</w:t>
+            </w:r>
+          </w:p>
+          <w:p>
+            <w:pPr>
+              <w:spacing w:line="257" w:lineRule="auto"/>
+            </w:pPr>
+            <w:r>
+              <w:rPr>
+                <w:rFonts w:ascii="Arial" w:eastAsia="Arial" w:hAnsi="Arial" w:cs="Arial"/>
+                <w:color w:val="000000" w:themeColor="text1"/>
+                <w:sz w:val="24"/>
+                <w:szCs w:val="24"/>
+              </w:rPr>
+              <w:t xml:space="preserve">5. El usuario nutricionista da </w:t>
+            </w:r>
             <w:r>
               <w:rPr>
                 <w:rFonts w:ascii="Arial" w:eastAsia="Arial" w:hAnsi="Arial" w:cs="Arial"/>
@@ -3634,71 +3865,6 @@
               </w:rPr>
               <w:t>click</w:t>
             </w:r>
-            <w:proofErr w:type="spellEnd"/>
-            <w:proofErr w:type="gramEnd"/>
-            <w:r>
-              <w:rPr>
-                <w:rFonts w:ascii="Arial" w:eastAsia="Arial" w:hAnsi="Arial" w:cs="Arial"/>
-                <w:i/>
-                <w:iCs/>
-                <w:color w:val="000000" w:themeColor="text1"/>
-                <w:sz w:val="24"/>
-                <w:szCs w:val="24"/>
-              </w:rPr>
-              <w:t xml:space="preserve"> </w:t>
-            </w:r>
-            <w:r>
-              <w:rPr>
-                <w:rFonts w:ascii="Arial" w:eastAsia="Arial" w:hAnsi="Arial" w:cs="Arial"/>
-                <w:color w:val="000000" w:themeColor="text1"/>
-                <w:sz w:val="24"/>
-                <w:szCs w:val="24"/>
-              </w:rPr>
-              <w:t>en el botón “Registrarse como nutricionista”.</w:t>
-            </w:r>
-          </w:p>
-          <w:p>
-            <w:pPr>
-              <w:spacing w:line="257" w:lineRule="auto"/>
-            </w:pPr>
-            <w:r>
-              <w:rPr>
-                <w:rFonts w:ascii="Arial" w:eastAsia="Arial" w:hAnsi="Arial" w:cs="Arial"/>
-                <w:color w:val="000000" w:themeColor="text1"/>
-                <w:sz w:val="24"/>
-                <w:szCs w:val="24"/>
-              </w:rPr>
-              <w:t>4. El usuario nutricionista es redirigido a otra vista donde ingresará los datos en los campos correspondientes para generar un registro personalizado.</w:t>
-            </w:r>
-          </w:p>
-          <w:p>
-            <w:pPr>
-              <w:spacing w:line="257" w:lineRule="auto"/>
-            </w:pPr>
-            <w:r>
-              <w:rPr>
-                <w:rFonts w:ascii="Arial" w:eastAsia="Arial" w:hAnsi="Arial" w:cs="Arial"/>
-                <w:color w:val="000000" w:themeColor="text1"/>
-                <w:sz w:val="24"/>
-                <w:szCs w:val="24"/>
-              </w:rPr>
-              <w:t xml:space="preserve">5. El usuario nutricionista da </w:t>
-            </w:r>
-            <w:proofErr w:type="spellStart"/>
-            <w:proofErr w:type="gramStart"/>
-            <w:r>
-              <w:rPr>
-                <w:rFonts w:ascii="Arial" w:eastAsia="Arial" w:hAnsi="Arial" w:cs="Arial"/>
-                <w:i/>
-                <w:iCs/>
-                <w:color w:val="000000" w:themeColor="text1"/>
-                <w:sz w:val="24"/>
-                <w:szCs w:val="24"/>
-              </w:rPr>
-              <w:t>click</w:t>
-            </w:r>
-            <w:proofErr w:type="spellEnd"/>
-            <w:proofErr w:type="gramEnd"/>
             <w:r>
               <w:rPr>
                 <w:rFonts w:ascii="Arial" w:eastAsia="Arial" w:hAnsi="Arial" w:cs="Arial"/>
@@ -4252,25 +4418,7 @@
                 <w:sz w:val="24"/>
                 <w:szCs w:val="24"/>
               </w:rPr>
-              <w:t xml:space="preserve">Lourdes </w:t>
-            </w:r>
-            <w:proofErr w:type="spellStart"/>
-            <w:r>
-              <w:rPr>
-                <w:rFonts w:ascii="Arial" w:eastAsia="Arial" w:hAnsi="Arial" w:cs="Arial"/>
-                <w:sz w:val="24"/>
-                <w:szCs w:val="24"/>
-              </w:rPr>
-              <w:t>Pairazaman</w:t>
-            </w:r>
-            <w:proofErr w:type="spellEnd"/>
-            <w:r>
-              <w:rPr>
-                <w:rFonts w:ascii="Arial" w:eastAsia="Arial" w:hAnsi="Arial" w:cs="Arial"/>
-                <w:sz w:val="24"/>
-                <w:szCs w:val="24"/>
-              </w:rPr>
-              <w:t xml:space="preserve"> Arias</w:t>
+              <w:t>Lourdes Pairazaman Arias</w:t>
             </w:r>
           </w:p>
           <w:p>
@@ -4533,8 +4681,6 @@
               </w:rPr>
               <w:t xml:space="preserve"> da </w:t>
             </w:r>
-            <w:proofErr w:type="spellStart"/>
-            <w:proofErr w:type="gramStart"/>
             <w:r>
               <w:rPr>
                 <w:rFonts w:ascii="Arial" w:eastAsia="Arial" w:hAnsi="Arial" w:cs="Arial"/>
@@ -4546,8 +4692,6 @@
               </w:rPr>
               <w:t>click</w:t>
             </w:r>
-            <w:proofErr w:type="spellEnd"/>
-            <w:proofErr w:type="gramEnd"/>
             <w:r>
               <w:rPr>
                 <w:rFonts w:ascii="Arial" w:eastAsia="Arial" w:hAnsi="Arial" w:cs="Arial"/>
@@ -4891,25 +5035,7 @@
                 <w:sz w:val="24"/>
                 <w:szCs w:val="24"/>
               </w:rPr>
-              <w:t xml:space="preserve">Realizar </w:t>
-            </w:r>
-            <w:proofErr w:type="gramStart"/>
-            <w:r>
-              <w:rPr>
-                <w:rFonts w:ascii="Arial" w:eastAsia="Arial" w:hAnsi="Arial" w:cs="Arial"/>
-                <w:sz w:val="24"/>
-                <w:szCs w:val="24"/>
-              </w:rPr>
-              <w:t>un test</w:t>
-            </w:r>
-            <w:proofErr w:type="gramEnd"/>
-            <w:r>
-              <w:rPr>
-                <w:rFonts w:ascii="Arial" w:eastAsia="Arial" w:hAnsi="Arial" w:cs="Arial"/>
-                <w:sz w:val="24"/>
-                <w:szCs w:val="24"/>
-              </w:rPr>
-              <w:t xml:space="preserve"> de evaluación del nivel de obesidad.</w:t>
+              <w:t>Realizar un test de evaluación del nivel de obesidad.</w:t>
             </w:r>
           </w:p>
         </w:tc>
@@ -5068,25 +5194,7 @@
                 <w:sz w:val="24"/>
                 <w:szCs w:val="24"/>
               </w:rPr>
-              <w:t xml:space="preserve">Lourdes </w:t>
-            </w:r>
-            <w:proofErr w:type="spellStart"/>
-            <w:r>
-              <w:rPr>
-                <w:rFonts w:ascii="Arial" w:eastAsia="Arial" w:hAnsi="Arial" w:cs="Arial"/>
-                <w:sz w:val="24"/>
-                <w:szCs w:val="24"/>
-              </w:rPr>
-              <w:t>Pairazaman</w:t>
-            </w:r>
-            <w:proofErr w:type="spellEnd"/>
-            <w:r>
-              <w:rPr>
-                <w:rFonts w:ascii="Arial" w:eastAsia="Arial" w:hAnsi="Arial" w:cs="Arial"/>
-                <w:sz w:val="24"/>
-                <w:szCs w:val="24"/>
-              </w:rPr>
-              <w:t xml:space="preserve"> Arias</w:t>
+              <w:t>Lourdes Pairazaman Arias</w:t>
             </w:r>
           </w:p>
           <w:p>
@@ -5173,27 +5281,7 @@
                 <w:sz w:val="24"/>
                 <w:szCs w:val="24"/>
               </w:rPr>
-              <w:t xml:space="preserve">realizar </w:t>
-            </w:r>
-            <w:proofErr w:type="gramStart"/>
-            <w:r>
-              <w:rPr>
-                <w:rFonts w:ascii="Arial" w:eastAsia="Arial" w:hAnsi="Arial" w:cs="Arial"/>
-                <w:color w:val="00B0F0"/>
-                <w:sz w:val="24"/>
-                <w:szCs w:val="24"/>
-              </w:rPr>
-              <w:t>un test</w:t>
-            </w:r>
-            <w:proofErr w:type="gramEnd"/>
-            <w:r>
-              <w:rPr>
-                <w:rFonts w:ascii="Arial" w:eastAsia="Arial" w:hAnsi="Arial" w:cs="Arial"/>
-                <w:color w:val="00B0F0"/>
-                <w:sz w:val="24"/>
-                <w:szCs w:val="24"/>
-              </w:rPr>
-              <w:t xml:space="preserve"> de evaluación del nivel de obesidad </w:t>
+              <w:t xml:space="preserve">realizar un test de evaluación del nivel de obesidad </w:t>
             </w:r>
             <w:r>
               <w:rPr>
@@ -5296,27 +5384,7 @@
                 <w:sz w:val="24"/>
                 <w:szCs w:val="24"/>
               </w:rPr>
-              <w:t xml:space="preserve">4. El usuario paciente visualiza los campos de la pregunta </w:t>
-            </w:r>
-            <w:proofErr w:type="gramStart"/>
-            <w:r>
-              <w:rPr>
-                <w:rFonts w:ascii="Arial" w:eastAsia="Arial" w:hAnsi="Arial" w:cs="Arial"/>
-                <w:color w:val="000000" w:themeColor="text1"/>
-                <w:sz w:val="24"/>
-                <w:szCs w:val="24"/>
-              </w:rPr>
-              <w:t>del test</w:t>
-            </w:r>
-            <w:proofErr w:type="gramEnd"/>
-            <w:r>
-              <w:rPr>
-                <w:rFonts w:ascii="Arial" w:eastAsia="Arial" w:hAnsi="Arial" w:cs="Arial"/>
-                <w:color w:val="000000" w:themeColor="text1"/>
-                <w:sz w:val="24"/>
-                <w:szCs w:val="24"/>
-              </w:rPr>
-              <w:t xml:space="preserve"> y tendrá la opción de editar, si lo desea.</w:t>
+              <w:t>4. El usuario paciente visualiza los campos de la pregunta del test y tendrá la opción de editar, si lo desea.</w:t>
             </w:r>
           </w:p>
           <w:p>
@@ -5332,8 +5400,6 @@
               </w:rPr>
               <w:t xml:space="preserve">5. El usuario paciente da </w:t>
             </w:r>
-            <w:proofErr w:type="spellStart"/>
-            <w:proofErr w:type="gramStart"/>
             <w:r>
               <w:rPr>
                 <w:rFonts w:ascii="Arial" w:eastAsia="Arial" w:hAnsi="Arial" w:cs="Arial"/>
@@ -5345,8 +5411,6 @@
               </w:rPr>
               <w:t>click</w:t>
             </w:r>
-            <w:proofErr w:type="spellEnd"/>
-            <w:proofErr w:type="gramEnd"/>
             <w:r>
               <w:rPr>
                 <w:rFonts w:ascii="Arial" w:eastAsia="Arial" w:hAnsi="Arial" w:cs="Arial"/>
@@ -5423,8 +5487,6 @@
               </w:rPr>
               <w:t xml:space="preserve">Al momento de dar </w:t>
             </w:r>
-            <w:proofErr w:type="spellStart"/>
-            <w:proofErr w:type="gramStart"/>
             <w:r>
               <w:rPr>
                 <w:rFonts w:ascii="Arial" w:eastAsia="Arial" w:hAnsi="Arial" w:cs="Arial"/>
@@ -5435,8 +5497,6 @@
               </w:rPr>
               <w:t>click</w:t>
             </w:r>
-            <w:proofErr w:type="spellEnd"/>
-            <w:proofErr w:type="gramEnd"/>
             <w:r>
               <w:rPr>
                 <w:rFonts w:ascii="Arial" w:eastAsia="Arial" w:hAnsi="Arial" w:cs="Arial"/>
@@ -5496,25 +5556,7 @@
                 <w:sz w:val="24"/>
                 <w:szCs w:val="24"/>
               </w:rPr>
-              <w:t xml:space="preserve">Si </w:t>
-            </w:r>
-            <w:proofErr w:type="gramStart"/>
-            <w:r>
-              <w:rPr>
-                <w:rFonts w:ascii="Arial" w:eastAsia="Arial" w:hAnsi="Arial" w:cs="Arial"/>
-                <w:sz w:val="24"/>
-                <w:szCs w:val="24"/>
-              </w:rPr>
-              <w:t>el test</w:t>
-            </w:r>
-            <w:proofErr w:type="gramEnd"/>
-            <w:r>
-              <w:rPr>
-                <w:rFonts w:ascii="Arial" w:eastAsia="Arial" w:hAnsi="Arial" w:cs="Arial"/>
-                <w:sz w:val="24"/>
-                <w:szCs w:val="24"/>
-              </w:rPr>
-              <w:t xml:space="preserve"> de </w:t>
+              <w:t xml:space="preserve">Si el test de </w:t>
             </w:r>
             <w:r>
               <w:rPr>
@@ -5908,25 +5950,7 @@
                 <w:sz w:val="24"/>
                 <w:szCs w:val="24"/>
               </w:rPr>
-              <w:t xml:space="preserve">Lourdes </w:t>
-            </w:r>
-            <w:proofErr w:type="spellStart"/>
-            <w:r>
-              <w:rPr>
-                <w:rFonts w:ascii="Arial" w:eastAsia="Arial" w:hAnsi="Arial" w:cs="Arial"/>
-                <w:sz w:val="24"/>
-                <w:szCs w:val="24"/>
-              </w:rPr>
-              <w:t>Pairazaman</w:t>
-            </w:r>
-            <w:proofErr w:type="spellEnd"/>
-            <w:r>
-              <w:rPr>
-                <w:rFonts w:ascii="Arial" w:eastAsia="Arial" w:hAnsi="Arial" w:cs="Arial"/>
-                <w:sz w:val="24"/>
-                <w:szCs w:val="24"/>
-              </w:rPr>
-              <w:t xml:space="preserve"> Arias</w:t>
+              <w:t>Lourdes Pairazaman Arias</w:t>
             </w:r>
           </w:p>
           <w:p>
@@ -6238,25 +6262,7 @@
                 <w:sz w:val="24"/>
                 <w:szCs w:val="24"/>
               </w:rPr>
-              <w:t xml:space="preserve">Para visualizar esta información, el paciente debió realizar previamente </w:t>
-            </w:r>
-            <w:proofErr w:type="gramStart"/>
-            <w:r>
-              <w:rPr>
-                <w:rFonts w:ascii="Arial" w:eastAsia="Arial" w:hAnsi="Arial" w:cs="Arial"/>
-                <w:sz w:val="24"/>
-                <w:szCs w:val="24"/>
-              </w:rPr>
-              <w:t>el test</w:t>
-            </w:r>
-            <w:proofErr w:type="gramEnd"/>
-            <w:r>
-              <w:rPr>
-                <w:rFonts w:ascii="Arial" w:eastAsia="Arial" w:hAnsi="Arial" w:cs="Arial"/>
-                <w:sz w:val="24"/>
-                <w:szCs w:val="24"/>
-              </w:rPr>
-              <w:t xml:space="preserve"> de obesidad.</w:t>
+              <w:t>Para visualizar esta información, el paciente debió realizar previamente el test de obesidad.</w:t>
             </w:r>
           </w:p>
         </w:tc>
@@ -6309,25 +6315,7 @@
                 <w:sz w:val="24"/>
                 <w:szCs w:val="24"/>
               </w:rPr>
-              <w:t xml:space="preserve">Si el paciente nunca ha realizado </w:t>
-            </w:r>
-            <w:proofErr w:type="gramStart"/>
-            <w:r>
-              <w:rPr>
-                <w:rFonts w:ascii="Arial" w:eastAsia="Arial" w:hAnsi="Arial" w:cs="Arial"/>
-                <w:sz w:val="24"/>
-                <w:szCs w:val="24"/>
-              </w:rPr>
-              <w:t>el test</w:t>
-            </w:r>
-            <w:proofErr w:type="gramEnd"/>
-            <w:r>
-              <w:rPr>
-                <w:rFonts w:ascii="Arial" w:eastAsia="Arial" w:hAnsi="Arial" w:cs="Arial"/>
-                <w:sz w:val="24"/>
-                <w:szCs w:val="24"/>
-              </w:rPr>
-              <w:t xml:space="preserve"> de obesidad, el botón “Resultados” debe estar inactivo.</w:t>
+              <w:t>Si el paciente nunca ha realizado el test de obesidad, el botón “Resultados” debe estar inactivo.</w:t>
             </w:r>
           </w:p>
         </w:tc>
@@ -6729,25 +6717,7 @@
                 <w:sz w:val="24"/>
                 <w:szCs w:val="24"/>
               </w:rPr>
-              <w:t xml:space="preserve">Lourdes </w:t>
-            </w:r>
-            <w:proofErr w:type="spellStart"/>
-            <w:r>
-              <w:rPr>
-                <w:rFonts w:ascii="Arial" w:eastAsia="Arial" w:hAnsi="Arial" w:cs="Arial"/>
-                <w:sz w:val="24"/>
-                <w:szCs w:val="24"/>
-              </w:rPr>
-              <w:t>Pairazaman</w:t>
-            </w:r>
-            <w:proofErr w:type="spellEnd"/>
-            <w:r>
-              <w:rPr>
-                <w:rFonts w:ascii="Arial" w:eastAsia="Arial" w:hAnsi="Arial" w:cs="Arial"/>
-                <w:sz w:val="24"/>
-                <w:szCs w:val="24"/>
-              </w:rPr>
-              <w:t xml:space="preserve"> Arias</w:t>
+              <w:t>Lourdes Pairazaman Arias</w:t>
             </w:r>
           </w:p>
           <w:p>
@@ -6977,29 +6947,7 @@
                 <w:sz w:val="24"/>
                 <w:szCs w:val="24"/>
               </w:rPr>
-              <w:t xml:space="preserve">El usuario paciente da </w:t>
-            </w:r>
-            <w:proofErr w:type="spellStart"/>
-            <w:proofErr w:type="gramStart"/>
-            <w:r>
-              <w:rPr>
-                <w:rFonts w:ascii="Arial" w:eastAsia="Arial" w:hAnsi="Arial" w:cs="Arial"/>
-                <w:color w:val="000000" w:themeColor="text1"/>
-                <w:sz w:val="24"/>
-                <w:szCs w:val="24"/>
-              </w:rPr>
-              <w:t>click</w:t>
-            </w:r>
-            <w:proofErr w:type="spellEnd"/>
-            <w:proofErr w:type="gramEnd"/>
-            <w:r>
-              <w:rPr>
-                <w:rFonts w:ascii="Arial" w:eastAsia="Arial" w:hAnsi="Arial" w:cs="Arial"/>
-                <w:color w:val="000000" w:themeColor="text1"/>
-                <w:sz w:val="24"/>
-                <w:szCs w:val="24"/>
-              </w:rPr>
-              <w:t xml:space="preserve"> en el botón “Generar planes”. </w:t>
+              <w:t xml:space="preserve">El usuario paciente da click en el botón “Generar planes”. </w:t>
             </w:r>
           </w:p>
           <w:p>
@@ -7534,25 +7482,7 @@
                 <w:sz w:val="24"/>
                 <w:szCs w:val="24"/>
               </w:rPr>
-              <w:t xml:space="preserve">Lourdes </w:t>
-            </w:r>
-            <w:proofErr w:type="spellStart"/>
-            <w:r>
-              <w:rPr>
-                <w:rFonts w:ascii="Arial" w:eastAsia="Arial" w:hAnsi="Arial" w:cs="Arial"/>
-                <w:sz w:val="24"/>
-                <w:szCs w:val="24"/>
-              </w:rPr>
-              <w:t>Pairazaman</w:t>
-            </w:r>
-            <w:proofErr w:type="spellEnd"/>
-            <w:r>
-              <w:rPr>
-                <w:rFonts w:ascii="Arial" w:eastAsia="Arial" w:hAnsi="Arial" w:cs="Arial"/>
-                <w:sz w:val="24"/>
-                <w:szCs w:val="24"/>
-              </w:rPr>
-              <w:t xml:space="preserve"> Arias</w:t>
+              <w:t>Lourdes Pairazaman Arias</w:t>
             </w:r>
           </w:p>
           <w:p>
@@ -7732,29 +7662,7 @@
                 <w:sz w:val="24"/>
                 <w:szCs w:val="24"/>
               </w:rPr>
-              <w:t xml:space="preserve">El usuario paciente da </w:t>
-            </w:r>
-            <w:proofErr w:type="spellStart"/>
-            <w:proofErr w:type="gramStart"/>
-            <w:r>
-              <w:rPr>
-                <w:rFonts w:ascii="Arial" w:eastAsia="Arial" w:hAnsi="Arial" w:cs="Arial"/>
-                <w:color w:val="000000" w:themeColor="text1"/>
-                <w:sz w:val="24"/>
-                <w:szCs w:val="24"/>
-              </w:rPr>
-              <w:t>click</w:t>
-            </w:r>
-            <w:proofErr w:type="spellEnd"/>
-            <w:proofErr w:type="gramEnd"/>
-            <w:r>
-              <w:rPr>
-                <w:rFonts w:ascii="Arial" w:eastAsia="Arial" w:hAnsi="Arial" w:cs="Arial"/>
-                <w:color w:val="000000" w:themeColor="text1"/>
-                <w:sz w:val="24"/>
-                <w:szCs w:val="24"/>
-              </w:rPr>
-              <w:t xml:space="preserve"> en el botón “Actualizar plan”.</w:t>
+              <w:t>El usuario paciente da click en el botón “Actualizar plan”.</w:t>
             </w:r>
           </w:p>
           <w:p>
@@ -7854,29 +7762,7 @@
                 <w:sz w:val="24"/>
                 <w:szCs w:val="24"/>
               </w:rPr>
-              <w:t xml:space="preserve">El usuario paciente da </w:t>
-            </w:r>
-            <w:proofErr w:type="spellStart"/>
-            <w:proofErr w:type="gramStart"/>
-            <w:r>
-              <w:rPr>
-                <w:rFonts w:ascii="Arial" w:eastAsia="Arial" w:hAnsi="Arial" w:cs="Arial"/>
-                <w:color w:val="000000" w:themeColor="text1"/>
-                <w:sz w:val="24"/>
-                <w:szCs w:val="24"/>
-              </w:rPr>
-              <w:t>click</w:t>
-            </w:r>
-            <w:proofErr w:type="spellEnd"/>
-            <w:proofErr w:type="gramEnd"/>
-            <w:r>
-              <w:rPr>
-                <w:rFonts w:ascii="Arial" w:eastAsia="Arial" w:hAnsi="Arial" w:cs="Arial"/>
-                <w:color w:val="000000" w:themeColor="text1"/>
-                <w:sz w:val="24"/>
-                <w:szCs w:val="24"/>
-              </w:rPr>
-              <w:t xml:space="preserve"> en el botón “Plan dietético exitoso”.</w:t>
+              <w:t>El usuario paciente da click en el botón “Plan dietético exitoso”.</w:t>
             </w:r>
           </w:p>
         </w:tc>
@@ -8406,25 +8292,7 @@
                 <w:sz w:val="24"/>
                 <w:szCs w:val="24"/>
               </w:rPr>
-              <w:t xml:space="preserve">Lourdes </w:t>
-            </w:r>
-            <w:proofErr w:type="spellStart"/>
-            <w:r>
-              <w:rPr>
-                <w:rFonts w:ascii="Arial" w:eastAsia="Arial" w:hAnsi="Arial" w:cs="Arial"/>
-                <w:sz w:val="24"/>
-                <w:szCs w:val="24"/>
-              </w:rPr>
-              <w:t>Pairazaman</w:t>
-            </w:r>
-            <w:proofErr w:type="spellEnd"/>
-            <w:r>
-              <w:rPr>
-                <w:rFonts w:ascii="Arial" w:eastAsia="Arial" w:hAnsi="Arial" w:cs="Arial"/>
-                <w:sz w:val="24"/>
-                <w:szCs w:val="24"/>
-              </w:rPr>
-              <w:t xml:space="preserve"> Arias</w:t>
+              <w:t>Lourdes Pairazaman Arias</w:t>
             </w:r>
           </w:p>
           <w:p>
@@ -8672,8 +8540,6 @@
               </w:rPr>
               <w:t xml:space="preserve">El usuario paciente debe dar </w:t>
             </w:r>
-            <w:proofErr w:type="spellStart"/>
-            <w:proofErr w:type="gramStart"/>
             <w:r>
               <w:rPr>
                 <w:rFonts w:ascii="Arial" w:eastAsia="Arial" w:hAnsi="Arial" w:cs="Arial"/>
@@ -8685,8 +8551,6 @@
               </w:rPr>
               <w:t>click</w:t>
             </w:r>
-            <w:proofErr w:type="spellEnd"/>
-            <w:proofErr w:type="gramEnd"/>
             <w:r>
               <w:rPr>
                 <w:rFonts w:ascii="Arial" w:eastAsia="Arial" w:hAnsi="Arial" w:cs="Arial"/>
@@ -8696,8 +8560,6 @@
               </w:rPr>
               <w:t xml:space="preserve"> en el botón “Confirmar envío” dentro del apartado. Caso contrario puede dar </w:t>
             </w:r>
-            <w:proofErr w:type="spellStart"/>
-            <w:proofErr w:type="gramStart"/>
             <w:r>
               <w:rPr>
                 <w:rFonts w:ascii="Arial" w:eastAsia="Arial" w:hAnsi="Arial" w:cs="Arial"/>
@@ -8709,8 +8571,6 @@
               </w:rPr>
               <w:t>click</w:t>
             </w:r>
-            <w:proofErr w:type="spellEnd"/>
-            <w:proofErr w:type="gramEnd"/>
             <w:r>
               <w:rPr>
                 <w:rFonts w:ascii="Arial" w:eastAsia="Arial" w:hAnsi="Arial" w:cs="Arial"/>
@@ -9224,25 +9084,7 @@
                 <w:sz w:val="24"/>
                 <w:szCs w:val="24"/>
               </w:rPr>
-              <w:t xml:space="preserve">Lourdes </w:t>
-            </w:r>
-            <w:proofErr w:type="spellStart"/>
-            <w:r>
-              <w:rPr>
-                <w:rFonts w:ascii="Arial" w:eastAsia="Arial" w:hAnsi="Arial" w:cs="Arial"/>
-                <w:sz w:val="24"/>
-                <w:szCs w:val="24"/>
-              </w:rPr>
-              <w:t>Pairazaman</w:t>
-            </w:r>
-            <w:proofErr w:type="spellEnd"/>
-            <w:r>
-              <w:rPr>
-                <w:rFonts w:ascii="Arial" w:eastAsia="Arial" w:hAnsi="Arial" w:cs="Arial"/>
-                <w:sz w:val="24"/>
-                <w:szCs w:val="24"/>
-              </w:rPr>
-              <w:t xml:space="preserve"> Arias</w:t>
+              <w:t>Lourdes Pairazaman Arias</w:t>
             </w:r>
           </w:p>
           <w:p>
@@ -9341,27 +9183,7 @@
                 <w:sz w:val="24"/>
                 <w:szCs w:val="24"/>
               </w:rPr>
-              <w:t xml:space="preserve">revisar el progreso de su tratamiento </w:t>
-            </w:r>
-            <w:proofErr w:type="spellStart"/>
-            <w:r>
-              <w:rPr>
-                <w:rFonts w:ascii="Arial" w:eastAsia="Arial" w:hAnsi="Arial" w:cs="Arial"/>
-                <w:color w:val="FF0000"/>
-                <w:sz w:val="24"/>
-                <w:szCs w:val="24"/>
-              </w:rPr>
-              <w:t>dietetico</w:t>
-            </w:r>
-            <w:proofErr w:type="spellEnd"/>
-            <w:r>
-              <w:rPr>
-                <w:rFonts w:ascii="Arial" w:eastAsia="Arial" w:hAnsi="Arial" w:cs="Arial"/>
-                <w:color w:val="FF0000"/>
-                <w:sz w:val="24"/>
-                <w:szCs w:val="24"/>
-              </w:rPr>
-              <w:t>.</w:t>
+              <w:t>revisar el progreso de su tratamiento dietetico.</w:t>
             </w:r>
             <w:r>
               <w:rPr>
@@ -9477,8 +9299,6 @@
               </w:rPr>
               <w:t xml:space="preserve">El usuario nutricionista da </w:t>
             </w:r>
-            <w:proofErr w:type="spellStart"/>
-            <w:proofErr w:type="gramStart"/>
             <w:r>
               <w:rPr>
                 <w:rFonts w:ascii="Arial" w:eastAsia="Arial" w:hAnsi="Arial" w:cs="Arial"/>
@@ -9490,8 +9310,6 @@
               </w:rPr>
               <w:t>click</w:t>
             </w:r>
-            <w:proofErr w:type="spellEnd"/>
-            <w:proofErr w:type="gramEnd"/>
             <w:r>
               <w:rPr>
                 <w:rFonts w:ascii="Arial" w:eastAsia="Arial" w:hAnsi="Arial" w:cs="Arial"/>
@@ -10096,25 +9914,7 @@
                 <w:sz w:val="24"/>
                 <w:szCs w:val="24"/>
               </w:rPr>
-              <w:t xml:space="preserve">Lourdes </w:t>
-            </w:r>
-            <w:proofErr w:type="spellStart"/>
-            <w:r>
-              <w:rPr>
-                <w:rFonts w:ascii="Arial" w:eastAsia="Arial" w:hAnsi="Arial" w:cs="Arial"/>
-                <w:sz w:val="24"/>
-                <w:szCs w:val="24"/>
-              </w:rPr>
-              <w:t>Pairazaman</w:t>
-            </w:r>
-            <w:proofErr w:type="spellEnd"/>
-            <w:r>
-              <w:rPr>
-                <w:rFonts w:ascii="Arial" w:eastAsia="Arial" w:hAnsi="Arial" w:cs="Arial"/>
-                <w:sz w:val="24"/>
-                <w:szCs w:val="24"/>
-              </w:rPr>
-              <w:t xml:space="preserve"> Arias  </w:t>
+              <w:t xml:space="preserve">Lourdes Pairazaman Arias  </w:t>
             </w:r>
           </w:p>
           <w:p>
@@ -10821,25 +10621,7 @@
                 <w:sz w:val="24"/>
                 <w:szCs w:val="24"/>
               </w:rPr>
-              <w:t xml:space="preserve">Lourdes </w:t>
-            </w:r>
-            <w:proofErr w:type="spellStart"/>
-            <w:r>
-              <w:rPr>
-                <w:rFonts w:ascii="Arial" w:eastAsia="Arial" w:hAnsi="Arial" w:cs="Arial"/>
-                <w:sz w:val="24"/>
-                <w:szCs w:val="24"/>
-              </w:rPr>
-              <w:t>Pairazaman</w:t>
-            </w:r>
-            <w:proofErr w:type="spellEnd"/>
-            <w:r>
-              <w:rPr>
-                <w:rFonts w:ascii="Arial" w:eastAsia="Arial" w:hAnsi="Arial" w:cs="Arial"/>
-                <w:sz w:val="24"/>
-                <w:szCs w:val="24"/>
-              </w:rPr>
-              <w:t xml:space="preserve"> Arias </w:t>
+              <w:t xml:space="preserve">Lourdes Pairazaman Arias </w:t>
             </w:r>
           </w:p>
           <w:p>
@@ -10990,27 +10772,7 @@
                 <w:sz w:val="24"/>
                 <w:szCs w:val="24"/>
               </w:rPr>
-              <w:t xml:space="preserve">El usuario nutricionista </w:t>
-            </w:r>
-            <w:proofErr w:type="spellStart"/>
-            <w:r>
-              <w:rPr>
-                <w:rFonts w:ascii="Arial" w:eastAsia="Arial" w:hAnsi="Arial" w:cs="Arial"/>
-                <w:color w:val="000000" w:themeColor="text1"/>
-                <w:sz w:val="24"/>
-                <w:szCs w:val="24"/>
-              </w:rPr>
-              <w:t>clickea</w:t>
-            </w:r>
-            <w:proofErr w:type="spellEnd"/>
-            <w:r>
-              <w:rPr>
-                <w:rFonts w:ascii="Arial" w:eastAsia="Arial" w:hAnsi="Arial" w:cs="Arial"/>
-                <w:color w:val="000000" w:themeColor="text1"/>
-                <w:sz w:val="24"/>
-                <w:szCs w:val="24"/>
-              </w:rPr>
-              <w:t xml:space="preserve"> en el panel de pacientes. </w:t>
+              <w:t xml:space="preserve">El usuario nutricionista clickea en el panel de pacientes. </w:t>
             </w:r>
           </w:p>
           <w:p>
@@ -11034,27 +10796,7 @@
                 <w:sz w:val="24"/>
                 <w:szCs w:val="24"/>
               </w:rPr>
-              <w:t xml:space="preserve">El usuario nutricionista </w:t>
-            </w:r>
-            <w:proofErr w:type="spellStart"/>
-            <w:r>
-              <w:rPr>
-                <w:rFonts w:ascii="Arial" w:eastAsia="Arial" w:hAnsi="Arial" w:cs="Arial"/>
-                <w:color w:val="000000" w:themeColor="text1"/>
-                <w:sz w:val="24"/>
-                <w:szCs w:val="24"/>
-              </w:rPr>
-              <w:t>clickea</w:t>
-            </w:r>
-            <w:proofErr w:type="spellEnd"/>
-            <w:r>
-              <w:rPr>
-                <w:rFonts w:ascii="Arial" w:eastAsia="Arial" w:hAnsi="Arial" w:cs="Arial"/>
-                <w:color w:val="000000" w:themeColor="text1"/>
-                <w:sz w:val="24"/>
-                <w:szCs w:val="24"/>
-              </w:rPr>
-              <w:t xml:space="preserve"> plan dietético del paciente. </w:t>
+              <w:t xml:space="preserve">El usuario nutricionista clickea plan dietético del paciente. </w:t>
             </w:r>
           </w:p>
           <w:p>
@@ -11102,27 +10844,7 @@
                 <w:sz w:val="24"/>
                 <w:szCs w:val="24"/>
               </w:rPr>
-              <w:t xml:space="preserve">El usuario nutricionista escoge el alimento a modificar </w:t>
-            </w:r>
-            <w:proofErr w:type="gramStart"/>
-            <w:r>
-              <w:rPr>
-                <w:rFonts w:ascii="Arial" w:eastAsia="Arial" w:hAnsi="Arial" w:cs="Arial"/>
-                <w:color w:val="000000" w:themeColor="text1"/>
-                <w:sz w:val="24"/>
-                <w:szCs w:val="24"/>
-              </w:rPr>
-              <w:t>de acuerdo a</w:t>
-            </w:r>
-            <w:proofErr w:type="gramEnd"/>
-            <w:r>
-              <w:rPr>
-                <w:rFonts w:ascii="Arial" w:eastAsia="Arial" w:hAnsi="Arial" w:cs="Arial"/>
-                <w:color w:val="000000" w:themeColor="text1"/>
-                <w:sz w:val="24"/>
-                <w:szCs w:val="24"/>
-              </w:rPr>
-              <w:t xml:space="preserve"> sus validaciones de especialista. </w:t>
+              <w:t xml:space="preserve">El usuario nutricionista escoge el alimento a modificar de acuerdo a sus validaciones de especialista. </w:t>
             </w:r>
           </w:p>
           <w:p>
@@ -11651,25 +11373,7 @@
                 <w:sz w:val="24"/>
                 <w:szCs w:val="24"/>
               </w:rPr>
-              <w:t xml:space="preserve">Lourdes </w:t>
-            </w:r>
-            <w:proofErr w:type="spellStart"/>
-            <w:r>
-              <w:rPr>
-                <w:rFonts w:ascii="Arial" w:eastAsia="Arial" w:hAnsi="Arial" w:cs="Arial"/>
-                <w:sz w:val="24"/>
-                <w:szCs w:val="24"/>
-              </w:rPr>
-              <w:t>Pairazaman</w:t>
-            </w:r>
-            <w:proofErr w:type="spellEnd"/>
-            <w:r>
-              <w:rPr>
-                <w:rFonts w:ascii="Arial" w:eastAsia="Arial" w:hAnsi="Arial" w:cs="Arial"/>
-                <w:sz w:val="24"/>
-                <w:szCs w:val="24"/>
-              </w:rPr>
-              <w:t xml:space="preserve"> Arias </w:t>
+              <w:t xml:space="preserve">Lourdes Pairazaman Arias </w:t>
             </w:r>
           </w:p>
           <w:p>
@@ -11820,27 +11524,7 @@
                 <w:sz w:val="24"/>
                 <w:szCs w:val="24"/>
               </w:rPr>
-              <w:t xml:space="preserve">El usuario paciente </w:t>
-            </w:r>
-            <w:proofErr w:type="spellStart"/>
-            <w:r>
-              <w:rPr>
-                <w:rFonts w:ascii="Arial" w:eastAsia="Arial" w:hAnsi="Arial" w:cs="Arial"/>
-                <w:color w:val="000000" w:themeColor="text1"/>
-                <w:sz w:val="24"/>
-                <w:szCs w:val="24"/>
-              </w:rPr>
-              <w:t>clickea</w:t>
-            </w:r>
-            <w:proofErr w:type="spellEnd"/>
-            <w:r>
-              <w:rPr>
-                <w:rFonts w:ascii="Arial" w:eastAsia="Arial" w:hAnsi="Arial" w:cs="Arial"/>
-                <w:color w:val="000000" w:themeColor="text1"/>
-                <w:sz w:val="24"/>
-                <w:szCs w:val="24"/>
-              </w:rPr>
-              <w:t xml:space="preserve"> la pestaña de reporte mensual en el menú del paciente. </w:t>
+              <w:t xml:space="preserve">El usuario paciente clickea la pestaña de reporte mensual en el menú del paciente. </w:t>
             </w:r>
           </w:p>
           <w:p>
@@ -12346,25 +12030,7 @@
                 <w:sz w:val="24"/>
                 <w:szCs w:val="24"/>
               </w:rPr>
-              <w:t xml:space="preserve">Lourdes </w:t>
-            </w:r>
-            <w:proofErr w:type="spellStart"/>
-            <w:r>
-              <w:rPr>
-                <w:rFonts w:ascii="Arial" w:eastAsia="Arial" w:hAnsi="Arial" w:cs="Arial"/>
-                <w:sz w:val="24"/>
-                <w:szCs w:val="24"/>
-              </w:rPr>
-              <w:t>Pairazaman</w:t>
-            </w:r>
-            <w:proofErr w:type="spellEnd"/>
-            <w:r>
-              <w:rPr>
-                <w:rFonts w:ascii="Arial" w:eastAsia="Arial" w:hAnsi="Arial" w:cs="Arial"/>
-                <w:sz w:val="24"/>
-                <w:szCs w:val="24"/>
-              </w:rPr>
-              <w:t xml:space="preserve"> Arias </w:t>
+              <w:t xml:space="preserve">Lourdes Pairazaman Arias </w:t>
             </w:r>
           </w:p>
           <w:p>
@@ -12515,27 +12181,7 @@
                 <w:sz w:val="24"/>
                 <w:szCs w:val="24"/>
               </w:rPr>
-              <w:t xml:space="preserve">El usuario </w:t>
-            </w:r>
-            <w:proofErr w:type="spellStart"/>
-            <w:r>
-              <w:rPr>
-                <w:rFonts w:ascii="Arial" w:eastAsia="Arial" w:hAnsi="Arial" w:cs="Arial"/>
-                <w:color w:val="000000" w:themeColor="text1"/>
-                <w:sz w:val="24"/>
-                <w:szCs w:val="24"/>
-              </w:rPr>
-              <w:t>clickea</w:t>
-            </w:r>
-            <w:proofErr w:type="spellEnd"/>
-            <w:r>
-              <w:rPr>
-                <w:rFonts w:ascii="Arial" w:eastAsia="Arial" w:hAnsi="Arial" w:cs="Arial"/>
-                <w:color w:val="000000" w:themeColor="text1"/>
-                <w:sz w:val="24"/>
-                <w:szCs w:val="24"/>
-              </w:rPr>
-              <w:t xml:space="preserve"> en la sección de mensajes. </w:t>
+              <w:t xml:space="preserve">El usuario clickea en la sección de mensajes. </w:t>
             </w:r>
           </w:p>
           <w:p>
@@ -13125,25 +12771,7 @@
                 <w:sz w:val="24"/>
                 <w:szCs w:val="24"/>
               </w:rPr>
-              <w:t xml:space="preserve">Lourdes </w:t>
-            </w:r>
-            <w:proofErr w:type="spellStart"/>
-            <w:r>
-              <w:rPr>
-                <w:rFonts w:ascii="Arial" w:eastAsia="Arial" w:hAnsi="Arial" w:cs="Arial"/>
-                <w:sz w:val="24"/>
-                <w:szCs w:val="24"/>
-              </w:rPr>
-              <w:t>Pairazaman</w:t>
-            </w:r>
-            <w:proofErr w:type="spellEnd"/>
-            <w:r>
-              <w:rPr>
-                <w:rFonts w:ascii="Arial" w:eastAsia="Arial" w:hAnsi="Arial" w:cs="Arial"/>
-                <w:sz w:val="24"/>
-                <w:szCs w:val="24"/>
-              </w:rPr>
-              <w:t xml:space="preserve"> Arias </w:t>
+              <w:t xml:space="preserve">Lourdes Pairazaman Arias </w:t>
             </w:r>
           </w:p>
           <w:p>
@@ -13808,25 +13436,7 @@
                 <w:sz w:val="24"/>
                 <w:szCs w:val="24"/>
               </w:rPr>
-              <w:t xml:space="preserve">Lourdes </w:t>
-            </w:r>
-            <w:proofErr w:type="spellStart"/>
-            <w:r>
-              <w:rPr>
-                <w:rFonts w:ascii="Arial" w:eastAsia="Arial" w:hAnsi="Arial" w:cs="Arial"/>
-                <w:sz w:val="24"/>
-                <w:szCs w:val="24"/>
-              </w:rPr>
-              <w:t>Pairazaman</w:t>
-            </w:r>
-            <w:proofErr w:type="spellEnd"/>
-            <w:r>
-              <w:rPr>
-                <w:rFonts w:ascii="Arial" w:eastAsia="Arial" w:hAnsi="Arial" w:cs="Arial"/>
-                <w:sz w:val="24"/>
-                <w:szCs w:val="24"/>
-              </w:rPr>
-              <w:t xml:space="preserve"> Arias </w:t>
+              <w:t xml:space="preserve">Lourdes Pairazaman Arias </w:t>
             </w:r>
           </w:p>
           <w:p>
@@ -14004,27 +13614,7 @@
                 <w:szCs w:val="24"/>
                 <w:lang w:val="es-ES"/>
               </w:rPr>
-              <w:t xml:space="preserve">Gestión de Pacientes” y lo </w:t>
-            </w:r>
-            <w:proofErr w:type="spellStart"/>
-            <w:r>
-              <w:rPr>
-                <w:rFonts w:ascii="Arial" w:hAnsi="Arial" w:cs="Arial"/>
-                <w:sz w:val="24"/>
-                <w:szCs w:val="24"/>
-                <w:lang w:val="es-ES"/>
-              </w:rPr>
-              <w:t>clickea</w:t>
-            </w:r>
-            <w:proofErr w:type="spellEnd"/>
-            <w:r>
-              <w:rPr>
-                <w:rFonts w:ascii="Arial" w:hAnsi="Arial" w:cs="Arial"/>
-                <w:sz w:val="24"/>
-                <w:szCs w:val="24"/>
-                <w:lang w:val="es-ES"/>
-              </w:rPr>
-              <w:t>.</w:t>
+              <w:t>Gestión de Pacientes” y lo clickea.</w:t>
             </w:r>
             <w:r>
               <w:rPr>
@@ -14060,7 +13650,6 @@
               </w:rPr>
               <w:t xml:space="preserve">El usuario nutricionista </w:t>
             </w:r>
-            <w:proofErr w:type="spellStart"/>
             <w:r>
               <w:rPr>
                 <w:rFonts w:ascii="Arial" w:hAnsi="Arial" w:cs="Arial"/>
@@ -14068,17 +13657,7 @@
                 <w:szCs w:val="24"/>
                 <w:lang w:val="es-ES"/>
               </w:rPr>
-              <w:t>clickea</w:t>
-            </w:r>
-            <w:proofErr w:type="spellEnd"/>
-            <w:r>
-              <w:rPr>
-                <w:rFonts w:ascii="Arial" w:hAnsi="Arial" w:cs="Arial"/>
-                <w:sz w:val="24"/>
-                <w:szCs w:val="24"/>
-                <w:lang w:val="es-ES"/>
-              </w:rPr>
-              <w:t xml:space="preserve"> en el paciente a verificar.</w:t>
+              <w:t>clickea en el paciente a verificar.</w:t>
             </w:r>
             <w:r>
               <w:rPr>
@@ -14739,25 +14318,7 @@
                 <w:sz w:val="24"/>
                 <w:szCs w:val="24"/>
               </w:rPr>
-              <w:t xml:space="preserve">Lourdes </w:t>
-            </w:r>
-            <w:proofErr w:type="spellStart"/>
-            <w:r>
-              <w:rPr>
-                <w:rFonts w:ascii="Arial" w:eastAsia="Arial" w:hAnsi="Arial" w:cs="Arial"/>
-                <w:sz w:val="24"/>
-                <w:szCs w:val="24"/>
-              </w:rPr>
-              <w:t>Pairazaman</w:t>
-            </w:r>
-            <w:proofErr w:type="spellEnd"/>
-            <w:r>
-              <w:rPr>
-                <w:rFonts w:ascii="Arial" w:eastAsia="Arial" w:hAnsi="Arial" w:cs="Arial"/>
-                <w:sz w:val="24"/>
-                <w:szCs w:val="24"/>
-              </w:rPr>
-              <w:t xml:space="preserve"> Arias</w:t>
+              <w:t>Lourdes Pairazaman Arias</w:t>
             </w:r>
           </w:p>
           <w:p>
@@ -15093,36 +14654,16 @@
                 <w:sz w:val="24"/>
                 <w:szCs w:val="24"/>
               </w:rPr>
-              <w:t xml:space="preserve">El usuario paciente </w:t>
-            </w:r>
-            <w:proofErr w:type="spellStart"/>
-            <w:r>
-              <w:rPr>
-                <w:rFonts w:ascii="Arial" w:eastAsia="Arial" w:hAnsi="Arial" w:cs="Arial"/>
-                <w:color w:val="000000" w:themeColor="text1"/>
-                <w:sz w:val="24"/>
-                <w:szCs w:val="24"/>
-              </w:rPr>
-              <w:t>clicke</w:t>
-            </w:r>
-            <w:r>
-              <w:rPr>
-                <w:rFonts w:ascii="Arial" w:eastAsia="Arial" w:hAnsi="Arial" w:cs="Arial"/>
-                <w:color w:val="000000" w:themeColor="text1"/>
-                <w:sz w:val="24"/>
-                <w:szCs w:val="24"/>
-              </w:rPr>
-              <w:t>a</w:t>
-            </w:r>
-            <w:proofErr w:type="spellEnd"/>
-            <w:r>
-              <w:rPr>
-                <w:rFonts w:ascii="Arial" w:eastAsia="Arial" w:hAnsi="Arial" w:cs="Arial"/>
-                <w:color w:val="000000" w:themeColor="text1"/>
-                <w:sz w:val="24"/>
-                <w:szCs w:val="24"/>
-              </w:rPr>
-              <w:t xml:space="preserve"> en “si”, en caso de que se requiera confirmar la </w:t>
+              <w:t>El usuario paciente clicke</w:t>
+            </w:r>
+            <w:r>
+              <w:rPr>
+                <w:rFonts w:ascii="Arial" w:eastAsia="Arial" w:hAnsi="Arial" w:cs="Arial"/>
+                <w:color w:val="000000" w:themeColor="text1"/>
+                <w:sz w:val="24"/>
+                <w:szCs w:val="24"/>
+              </w:rPr>
+              <w:t xml:space="preserve">a en “si”, en caso de que se requiera confirmar la </w:t>
             </w:r>
             <w:r>
               <w:rPr>
@@ -15140,27 +14681,7 @@
                 <w:sz w:val="24"/>
                 <w:szCs w:val="24"/>
               </w:rPr>
-              <w:t xml:space="preserve">, en caso contrario </w:t>
-            </w:r>
-            <w:proofErr w:type="spellStart"/>
-            <w:r>
-              <w:rPr>
-                <w:rFonts w:ascii="Arial" w:eastAsia="Arial" w:hAnsi="Arial" w:cs="Arial"/>
-                <w:color w:val="000000" w:themeColor="text1"/>
-                <w:sz w:val="24"/>
-                <w:szCs w:val="24"/>
-              </w:rPr>
-              <w:t>clickea</w:t>
-            </w:r>
-            <w:proofErr w:type="spellEnd"/>
-            <w:r>
-              <w:rPr>
-                <w:rFonts w:ascii="Arial" w:eastAsia="Arial" w:hAnsi="Arial" w:cs="Arial"/>
-                <w:color w:val="000000" w:themeColor="text1"/>
-                <w:sz w:val="24"/>
-                <w:szCs w:val="24"/>
-              </w:rPr>
-              <w:t xml:space="preserve"> en “no” y regresa a la pestaña de marcaciones. </w:t>
+              <w:t xml:space="preserve">, en caso contrario clickea en “no” y regresa a la pestaña de marcaciones. </w:t>
             </w:r>
           </w:p>
         </w:tc>
@@ -15888,25 +15409,7 @@
                 <w:sz w:val="24"/>
                 <w:szCs w:val="24"/>
               </w:rPr>
-              <w:t xml:space="preserve">Lourdes </w:t>
-            </w:r>
-            <w:proofErr w:type="spellStart"/>
-            <w:r>
-              <w:rPr>
-                <w:rFonts w:ascii="Arial" w:eastAsia="Arial" w:hAnsi="Arial" w:cs="Arial"/>
-                <w:sz w:val="24"/>
-                <w:szCs w:val="24"/>
-              </w:rPr>
-              <w:t>Pairazaman</w:t>
-            </w:r>
-            <w:proofErr w:type="spellEnd"/>
-            <w:r>
-              <w:rPr>
-                <w:rFonts w:ascii="Arial" w:eastAsia="Arial" w:hAnsi="Arial" w:cs="Arial"/>
-                <w:sz w:val="24"/>
-                <w:szCs w:val="24"/>
-              </w:rPr>
-              <w:t xml:space="preserve"> Arias</w:t>
+              <w:t>Lourdes Pairazaman Arias</w:t>
             </w:r>
           </w:p>
           <w:p>
@@ -16183,27 +15686,7 @@
                 <w:sz w:val="24"/>
                 <w:szCs w:val="24"/>
               </w:rPr>
-              <w:t xml:space="preserve">El usuario nutricionista </w:t>
-            </w:r>
-            <w:proofErr w:type="spellStart"/>
-            <w:r>
-              <w:rPr>
-                <w:rFonts w:ascii="Arial" w:eastAsia="Arial" w:hAnsi="Arial" w:cs="Arial"/>
-                <w:color w:val="000000" w:themeColor="text1"/>
-                <w:sz w:val="24"/>
-                <w:szCs w:val="24"/>
-              </w:rPr>
-              <w:t>clickea</w:t>
-            </w:r>
-            <w:proofErr w:type="spellEnd"/>
-            <w:r>
-              <w:rPr>
-                <w:rFonts w:ascii="Arial" w:eastAsia="Arial" w:hAnsi="Arial" w:cs="Arial"/>
-                <w:color w:val="000000" w:themeColor="text1"/>
-                <w:sz w:val="24"/>
-                <w:szCs w:val="24"/>
-              </w:rPr>
-              <w:t xml:space="preserve"> la opción, por consecuencia el </w:t>
+              <w:t xml:space="preserve">El usuario nutricionista clickea la opción, por consecuencia el </w:t>
             </w:r>
             <w:r>
               <w:rPr>

</xml_diff>